<commit_message>
fix: fixed document SRS
</commit_message>
<xml_diff>
--- a/01_Especificacion_Requisitos/Informe_de_Especificacion_de_Requisitos.docx
+++ b/01_Especificacion_Requisitos/Informe_de_Especificacion_de_Requisitos.docx
@@ -15430,7 +15430,23 @@
           <w:sz w:val="24"/>
           <w:szCs w:val="24"/>
         </w:rPr>
-        <w:t>No requiere registro. Tiene conocimientos básicos de navegación web. Accede desde navegador web.</w:t>
+        <w:t>No requiere registro. Tiene conocimientos básicos de navegación web</w:t>
+      </w:r>
+      <w:r>
+        <w:rPr>
+          <w:color w:val="000000" w:themeColor="text1"/>
+          <w:sz w:val="24"/>
+          <w:szCs w:val="24"/>
+        </w:rPr>
+        <w:t xml:space="preserve"> y móvil</w:t>
+      </w:r>
+      <w:r>
+        <w:rPr>
+          <w:color w:val="000000" w:themeColor="text1"/>
+          <w:sz w:val="24"/>
+          <w:szCs w:val="24"/>
+        </w:rPr>
+        <w:t>.</w:t>
       </w:r>
     </w:p>
     <w:p>
@@ -16411,194 +16427,7 @@
           <w:sz w:val="24"/>
           <w:szCs w:val="24"/>
         </w:rPr>
-        <w:t>estructura principal</w:t>
-      </w:r>
-      <w:r>
-        <w:rPr>
-          <w:color w:val="000000" w:themeColor="text1"/>
-          <w:spacing w:val="-10"/>
-          <w:sz w:val="24"/>
-          <w:szCs w:val="24"/>
-        </w:rPr>
-        <w:t xml:space="preserve"> </w:t>
-      </w:r>
-      <w:r>
-        <w:rPr>
-          <w:color w:val="000000" w:themeColor="text1"/>
-          <w:sz w:val="24"/>
-          <w:szCs w:val="24"/>
-        </w:rPr>
-        <w:t>y</w:t>
-      </w:r>
-      <w:r>
-        <w:rPr>
-          <w:color w:val="000000" w:themeColor="text1"/>
-          <w:spacing w:val="-15"/>
-          <w:sz w:val="24"/>
-          <w:szCs w:val="24"/>
-        </w:rPr>
-        <w:t xml:space="preserve"> </w:t>
-      </w:r>
-      <w:r>
-        <w:rPr>
-          <w:color w:val="000000" w:themeColor="text1"/>
-          <w:sz w:val="24"/>
-          <w:szCs w:val="24"/>
-        </w:rPr>
-        <w:t>opcionalmente</w:t>
-      </w:r>
-      <w:r>
-        <w:rPr>
-          <w:color w:val="000000" w:themeColor="text1"/>
-          <w:spacing w:val="-10"/>
-          <w:sz w:val="24"/>
-          <w:szCs w:val="24"/>
-        </w:rPr>
-        <w:t xml:space="preserve"> </w:t>
-      </w:r>
-      <w:r>
-        <w:rPr>
-          <w:color w:val="000000" w:themeColor="text1"/>
-          <w:sz w:val="24"/>
-          <w:szCs w:val="24"/>
-        </w:rPr>
-        <w:t>una</w:t>
-      </w:r>
-      <w:r>
-        <w:rPr>
-          <w:color w:val="000000" w:themeColor="text1"/>
-          <w:spacing w:val="-3"/>
-          <w:sz w:val="24"/>
-          <w:szCs w:val="24"/>
-        </w:rPr>
-        <w:t xml:space="preserve"> </w:t>
-      </w:r>
-      <w:r>
-        <w:rPr>
-          <w:color w:val="000000" w:themeColor="text1"/>
-          <w:sz w:val="24"/>
-          <w:szCs w:val="24"/>
-        </w:rPr>
-        <w:t>base</w:t>
-      </w:r>
-      <w:r>
-        <w:rPr>
-          <w:color w:val="000000" w:themeColor="text1"/>
-          <w:spacing w:val="-8"/>
-          <w:sz w:val="24"/>
-          <w:szCs w:val="24"/>
-        </w:rPr>
-        <w:t xml:space="preserve"> </w:t>
-      </w:r>
-      <w:r>
-        <w:rPr>
-          <w:color w:val="000000" w:themeColor="text1"/>
-          <w:sz w:val="24"/>
-          <w:szCs w:val="24"/>
-        </w:rPr>
-        <w:t>de</w:t>
-      </w:r>
-      <w:r>
-        <w:rPr>
-          <w:color w:val="000000" w:themeColor="text1"/>
-          <w:spacing w:val="-8"/>
-          <w:sz w:val="24"/>
-          <w:szCs w:val="24"/>
-        </w:rPr>
-        <w:t xml:space="preserve"> </w:t>
-      </w:r>
-      <w:r>
-        <w:rPr>
-          <w:color w:val="000000" w:themeColor="text1"/>
-          <w:sz w:val="24"/>
-          <w:szCs w:val="24"/>
-        </w:rPr>
-        <w:t>datos</w:t>
-      </w:r>
-      <w:r>
-        <w:rPr>
-          <w:color w:val="000000" w:themeColor="text1"/>
-          <w:spacing w:val="-8"/>
-          <w:sz w:val="24"/>
-          <w:szCs w:val="24"/>
-        </w:rPr>
-        <w:t xml:space="preserve"> </w:t>
-      </w:r>
-      <w:r>
-        <w:rPr>
-          <w:color w:val="000000" w:themeColor="text1"/>
-          <w:sz w:val="24"/>
-          <w:szCs w:val="24"/>
-        </w:rPr>
-        <w:t>NoSQL</w:t>
-      </w:r>
-      <w:r>
-        <w:rPr>
-          <w:color w:val="000000" w:themeColor="text1"/>
-          <w:spacing w:val="-10"/>
-          <w:sz w:val="24"/>
-          <w:szCs w:val="24"/>
-        </w:rPr>
-        <w:t xml:space="preserve"> </w:t>
-      </w:r>
-      <w:r>
-        <w:rPr>
-          <w:color w:val="000000" w:themeColor="text1"/>
-          <w:sz w:val="24"/>
-          <w:szCs w:val="24"/>
-        </w:rPr>
-        <w:t>(MongoDB)</w:t>
-      </w:r>
-      <w:r>
-        <w:rPr>
-          <w:color w:val="000000" w:themeColor="text1"/>
-          <w:spacing w:val="-9"/>
-          <w:sz w:val="24"/>
-          <w:szCs w:val="24"/>
-        </w:rPr>
-        <w:t xml:space="preserve"> </w:t>
-      </w:r>
-      <w:r>
-        <w:rPr>
-          <w:color w:val="000000" w:themeColor="text1"/>
-          <w:sz w:val="24"/>
-          <w:szCs w:val="24"/>
-        </w:rPr>
-        <w:t>para</w:t>
-      </w:r>
-      <w:r>
-        <w:rPr>
-          <w:color w:val="000000" w:themeColor="text1"/>
-          <w:spacing w:val="-12"/>
-          <w:sz w:val="24"/>
-          <w:szCs w:val="24"/>
-        </w:rPr>
-        <w:t xml:space="preserve"> </w:t>
-      </w:r>
-      <w:r>
-        <w:rPr>
-          <w:color w:val="000000" w:themeColor="text1"/>
-          <w:sz w:val="24"/>
-          <w:szCs w:val="24"/>
-        </w:rPr>
-        <w:t>datos</w:t>
-      </w:r>
-      <w:r>
-        <w:rPr>
-          <w:color w:val="000000" w:themeColor="text1"/>
-          <w:spacing w:val="-8"/>
-          <w:sz w:val="24"/>
-          <w:szCs w:val="24"/>
-        </w:rPr>
-        <w:t xml:space="preserve"> </w:t>
-      </w:r>
-      <w:r>
-        <w:rPr>
-          <w:color w:val="000000" w:themeColor="text1"/>
-          <w:sz w:val="24"/>
-          <w:szCs w:val="24"/>
-        </w:rPr>
-        <w:t>de tracking si se requiere mayor escalabilidad.</w:t>
+        <w:t>estructura principal.</w:t>
       </w:r>
     </w:p>
     <w:p>
@@ -19865,196 +19694,196 @@
                 <w:sz w:val="24"/>
                 <w:szCs w:val="24"/>
               </w:rPr>
+              <w:t>-La</w:t>
+            </w:r>
+            <w:r>
+              <w:rPr>
+                <w:color w:val="000000" w:themeColor="text1"/>
+                <w:spacing w:val="-7"/>
+                <w:sz w:val="24"/>
+                <w:szCs w:val="24"/>
+              </w:rPr>
+              <w:t xml:space="preserve"> </w:t>
+            </w:r>
+            <w:r>
+              <w:rPr>
+                <w:color w:val="000000" w:themeColor="text1"/>
+                <w:sz w:val="24"/>
+                <w:szCs w:val="24"/>
+              </w:rPr>
+              <w:t>ruta</w:t>
+            </w:r>
+            <w:r>
+              <w:rPr>
+                <w:color w:val="000000" w:themeColor="text1"/>
+                <w:spacing w:val="-2"/>
+                <w:sz w:val="24"/>
+                <w:szCs w:val="24"/>
+              </w:rPr>
+              <w:t xml:space="preserve"> </w:t>
+            </w:r>
+            <w:r>
+              <w:rPr>
+                <w:color w:val="000000" w:themeColor="text1"/>
+                <w:sz w:val="24"/>
+                <w:szCs w:val="24"/>
+              </w:rPr>
+              <w:t>debe</w:t>
+            </w:r>
+            <w:r>
+              <w:rPr>
+                <w:color w:val="000000" w:themeColor="text1"/>
+                <w:spacing w:val="-3"/>
+                <w:sz w:val="24"/>
+                <w:szCs w:val="24"/>
+              </w:rPr>
+              <w:t xml:space="preserve"> </w:t>
+            </w:r>
+            <w:r>
+              <w:rPr>
+                <w:color w:val="000000" w:themeColor="text1"/>
+                <w:sz w:val="24"/>
+                <w:szCs w:val="24"/>
+              </w:rPr>
+              <w:t>mostrar</w:t>
+            </w:r>
+            <w:r>
+              <w:rPr>
+                <w:color w:val="000000" w:themeColor="text1"/>
+                <w:sz w:val="24"/>
+                <w:szCs w:val="24"/>
+              </w:rPr>
+              <w:t xml:space="preserve"> </w:t>
+            </w:r>
+            <w:r>
+              <w:rPr>
+                <w:color w:val="000000" w:themeColor="text1"/>
+                <w:sz w:val="24"/>
+                <w:szCs w:val="24"/>
+              </w:rPr>
+              <w:t>correctamente</w:t>
+            </w:r>
+            <w:r>
+              <w:rPr>
+                <w:color w:val="000000" w:themeColor="text1"/>
+                <w:spacing w:val="-1"/>
+                <w:sz w:val="24"/>
+                <w:szCs w:val="24"/>
+              </w:rPr>
+              <w:t xml:space="preserve"> </w:t>
+            </w:r>
+            <w:r>
+              <w:rPr>
+                <w:color w:val="000000" w:themeColor="text1"/>
+                <w:sz w:val="24"/>
+                <w:szCs w:val="24"/>
+              </w:rPr>
+              <w:t>el</w:t>
+            </w:r>
+            <w:r>
+              <w:rPr>
+                <w:color w:val="000000" w:themeColor="text1"/>
+                <w:spacing w:val="-6"/>
+                <w:sz w:val="24"/>
+                <w:szCs w:val="24"/>
+              </w:rPr>
+              <w:t xml:space="preserve"> </w:t>
+            </w:r>
+            <w:r>
+              <w:rPr>
+                <w:color w:val="000000" w:themeColor="text1"/>
+                <w:sz w:val="24"/>
+                <w:szCs w:val="24"/>
+              </w:rPr>
+              <w:t>inicio</w:t>
+            </w:r>
+            <w:r>
+              <w:rPr>
+                <w:color w:val="000000" w:themeColor="text1"/>
+                <w:spacing w:val="2"/>
+                <w:sz w:val="24"/>
+                <w:szCs w:val="24"/>
+              </w:rPr>
+              <w:t xml:space="preserve"> </w:t>
+            </w:r>
+            <w:r>
+              <w:rPr>
+                <w:color w:val="000000" w:themeColor="text1"/>
+                <w:sz w:val="24"/>
+                <w:szCs w:val="24"/>
+              </w:rPr>
+              <w:t>y</w:t>
+            </w:r>
+            <w:r>
+              <w:rPr>
+                <w:color w:val="000000" w:themeColor="text1"/>
+                <w:spacing w:val="-1"/>
+                <w:sz w:val="24"/>
+                <w:szCs w:val="24"/>
+              </w:rPr>
+              <w:t xml:space="preserve"> </w:t>
+            </w:r>
+            <w:r>
+              <w:rPr>
+                <w:color w:val="000000" w:themeColor="text1"/>
+                <w:sz w:val="24"/>
+                <w:szCs w:val="24"/>
+              </w:rPr>
+              <w:t>el</w:t>
+            </w:r>
+            <w:r>
+              <w:rPr>
+                <w:color w:val="000000" w:themeColor="text1"/>
+                <w:spacing w:val="-5"/>
+                <w:sz w:val="24"/>
+                <w:szCs w:val="24"/>
+              </w:rPr>
+              <w:t xml:space="preserve"> </w:t>
+            </w:r>
+            <w:r>
+              <w:rPr>
+                <w:color w:val="000000" w:themeColor="text1"/>
+                <w:spacing w:val="-4"/>
+                <w:sz w:val="24"/>
+                <w:szCs w:val="24"/>
+              </w:rPr>
+              <w:t>fin</w:t>
+            </w:r>
+            <w:r>
+              <w:rPr>
+                <w:color w:val="000000" w:themeColor="text1"/>
+                <w:spacing w:val="-4"/>
+                <w:sz w:val="24"/>
+                <w:szCs w:val="24"/>
+              </w:rPr>
+              <w:t xml:space="preserve"> del trayecto</w:t>
+            </w:r>
+            <w:r>
+              <w:rPr>
+                <w:color w:val="000000" w:themeColor="text1"/>
+                <w:spacing w:val="-4"/>
+                <w:sz w:val="24"/>
+                <w:szCs w:val="24"/>
+              </w:rPr>
+              <w:t>.</w:t>
+            </w:r>
+          </w:p>
+          <w:p>
+            <w:pPr>
+              <w:pStyle w:val="TableParagraph"/>
+              <w:rPr>
+                <w:color w:val="000000" w:themeColor="text1"/>
+                <w:sz w:val="24"/>
+                <w:szCs w:val="24"/>
+              </w:rPr>
+            </w:pPr>
+            <w:r>
+              <w:rPr>
+                <w:color w:val="000000" w:themeColor="text1"/>
+                <w:sz w:val="24"/>
+                <w:szCs w:val="24"/>
+              </w:rPr>
               <w:lastRenderedPageBreak/>
-              <w:t>-La</w:t>
-            </w:r>
-            <w:r>
-              <w:rPr>
-                <w:color w:val="000000" w:themeColor="text1"/>
-                <w:spacing w:val="-7"/>
-                <w:sz w:val="24"/>
-                <w:szCs w:val="24"/>
-              </w:rPr>
-              <w:t xml:space="preserve"> </w:t>
-            </w:r>
-            <w:r>
-              <w:rPr>
-                <w:color w:val="000000" w:themeColor="text1"/>
-                <w:sz w:val="24"/>
-                <w:szCs w:val="24"/>
-              </w:rPr>
-              <w:t>ruta</w:t>
-            </w:r>
-            <w:r>
-              <w:rPr>
-                <w:color w:val="000000" w:themeColor="text1"/>
-                <w:spacing w:val="-2"/>
-                <w:sz w:val="24"/>
-                <w:szCs w:val="24"/>
-              </w:rPr>
-              <w:t xml:space="preserve"> </w:t>
-            </w:r>
-            <w:r>
-              <w:rPr>
-                <w:color w:val="000000" w:themeColor="text1"/>
-                <w:sz w:val="24"/>
-                <w:szCs w:val="24"/>
-              </w:rPr>
-              <w:t>debe</w:t>
-            </w:r>
-            <w:r>
-              <w:rPr>
-                <w:color w:val="000000" w:themeColor="text1"/>
-                <w:spacing w:val="-3"/>
-                <w:sz w:val="24"/>
-                <w:szCs w:val="24"/>
-              </w:rPr>
-              <w:t xml:space="preserve"> </w:t>
-            </w:r>
-            <w:r>
-              <w:rPr>
-                <w:color w:val="000000" w:themeColor="text1"/>
-                <w:sz w:val="24"/>
-                <w:szCs w:val="24"/>
-              </w:rPr>
-              <w:t>mostrar</w:t>
-            </w:r>
-            <w:r>
-              <w:rPr>
-                <w:color w:val="000000" w:themeColor="text1"/>
-                <w:sz w:val="24"/>
-                <w:szCs w:val="24"/>
-              </w:rPr>
-              <w:t xml:space="preserve"> </w:t>
-            </w:r>
-            <w:r>
-              <w:rPr>
-                <w:color w:val="000000" w:themeColor="text1"/>
-                <w:sz w:val="24"/>
-                <w:szCs w:val="24"/>
-              </w:rPr>
-              <w:t>correctamente</w:t>
-            </w:r>
-            <w:r>
-              <w:rPr>
-                <w:color w:val="000000" w:themeColor="text1"/>
-                <w:spacing w:val="-1"/>
-                <w:sz w:val="24"/>
-                <w:szCs w:val="24"/>
-              </w:rPr>
-              <w:t xml:space="preserve"> </w:t>
-            </w:r>
-            <w:r>
-              <w:rPr>
-                <w:color w:val="000000" w:themeColor="text1"/>
-                <w:sz w:val="24"/>
-                <w:szCs w:val="24"/>
-              </w:rPr>
-              <w:t>el</w:t>
-            </w:r>
-            <w:r>
-              <w:rPr>
-                <w:color w:val="000000" w:themeColor="text1"/>
-                <w:spacing w:val="-6"/>
-                <w:sz w:val="24"/>
-                <w:szCs w:val="24"/>
-              </w:rPr>
-              <w:t xml:space="preserve"> </w:t>
-            </w:r>
-            <w:r>
-              <w:rPr>
-                <w:color w:val="000000" w:themeColor="text1"/>
-                <w:sz w:val="24"/>
-                <w:szCs w:val="24"/>
-              </w:rPr>
-              <w:t>inicio</w:t>
-            </w:r>
-            <w:r>
-              <w:rPr>
-                <w:color w:val="000000" w:themeColor="text1"/>
-                <w:spacing w:val="2"/>
-                <w:sz w:val="24"/>
-                <w:szCs w:val="24"/>
-              </w:rPr>
-              <w:t xml:space="preserve"> </w:t>
-            </w:r>
-            <w:r>
-              <w:rPr>
-                <w:color w:val="000000" w:themeColor="text1"/>
-                <w:sz w:val="24"/>
-                <w:szCs w:val="24"/>
-              </w:rPr>
-              <w:t>y</w:t>
-            </w:r>
-            <w:r>
-              <w:rPr>
-                <w:color w:val="000000" w:themeColor="text1"/>
-                <w:spacing w:val="-1"/>
-                <w:sz w:val="24"/>
-                <w:szCs w:val="24"/>
-              </w:rPr>
-              <w:t xml:space="preserve"> </w:t>
-            </w:r>
-            <w:r>
-              <w:rPr>
-                <w:color w:val="000000" w:themeColor="text1"/>
-                <w:sz w:val="24"/>
-                <w:szCs w:val="24"/>
-              </w:rPr>
-              <w:t>el</w:t>
-            </w:r>
-            <w:r>
-              <w:rPr>
-                <w:color w:val="000000" w:themeColor="text1"/>
-                <w:spacing w:val="-5"/>
-                <w:sz w:val="24"/>
-                <w:szCs w:val="24"/>
-              </w:rPr>
-              <w:t xml:space="preserve"> </w:t>
-            </w:r>
-            <w:r>
-              <w:rPr>
-                <w:color w:val="000000" w:themeColor="text1"/>
-                <w:spacing w:val="-4"/>
-                <w:sz w:val="24"/>
-                <w:szCs w:val="24"/>
-              </w:rPr>
-              <w:t>fin</w:t>
-            </w:r>
-            <w:r>
-              <w:rPr>
-                <w:color w:val="000000" w:themeColor="text1"/>
-                <w:spacing w:val="-4"/>
-                <w:sz w:val="24"/>
-                <w:szCs w:val="24"/>
-              </w:rPr>
-              <w:t xml:space="preserve"> del trayecto</w:t>
-            </w:r>
-            <w:r>
-              <w:rPr>
-                <w:color w:val="000000" w:themeColor="text1"/>
-                <w:spacing w:val="-4"/>
-                <w:sz w:val="24"/>
-                <w:szCs w:val="24"/>
-              </w:rPr>
-              <w:t>.</w:t>
-            </w:r>
-          </w:p>
-          <w:p>
-            <w:pPr>
-              <w:pStyle w:val="TableParagraph"/>
-              <w:rPr>
-                <w:color w:val="000000" w:themeColor="text1"/>
-                <w:sz w:val="24"/>
-                <w:szCs w:val="24"/>
-              </w:rPr>
-            </w:pPr>
-            <w:r>
-              <w:rPr>
-                <w:color w:val="000000" w:themeColor="text1"/>
-                <w:sz w:val="24"/>
-                <w:szCs w:val="24"/>
-              </w:rPr>
               <w:t>-El</w:t>
             </w:r>
             <w:r>
@@ -24195,6 +24024,7 @@
                 <w:sz w:val="24"/>
                 <w:szCs w:val="24"/>
               </w:rPr>
+              <w:lastRenderedPageBreak/>
               <w:t>Identificador:</w:t>
             </w:r>
           </w:p>
@@ -28280,7 +28110,6 @@
                 <w:sz w:val="24"/>
                 <w:szCs w:val="24"/>
               </w:rPr>
-              <w:lastRenderedPageBreak/>
               <w:t>ALTA</w:t>
             </w:r>
           </w:p>
@@ -28308,7 +28137,6 @@
                 <w:sz w:val="24"/>
                 <w:szCs w:val="24"/>
               </w:rPr>
-              <w:lastRenderedPageBreak/>
               <w:t>Documento</w:t>
             </w:r>
             <w:r>
@@ -28376,7 +28204,6 @@
                 <w:sz w:val="24"/>
                 <w:szCs w:val="24"/>
               </w:rPr>
-              <w:lastRenderedPageBreak/>
               <w:t>Panel</w:t>
             </w:r>
             <w:r>
@@ -33409,7 +33236,6 @@
                 <w:sz w:val="24"/>
                 <w:szCs w:val="24"/>
               </w:rPr>
-              <w:lastRenderedPageBreak/>
               <w:t>acceder</w:t>
             </w:r>
             <w:r>
@@ -37577,128 +37403,128 @@
                 <w:sz w:val="24"/>
                 <w:szCs w:val="24"/>
               </w:rPr>
+              <w:t>-La</w:t>
+            </w:r>
+            <w:r>
+              <w:rPr>
+                <w:color w:val="000000" w:themeColor="text1"/>
+                <w:spacing w:val="-5"/>
+                <w:sz w:val="24"/>
+                <w:szCs w:val="24"/>
+              </w:rPr>
+              <w:t xml:space="preserve"> </w:t>
+            </w:r>
+            <w:r>
+              <w:rPr>
+                <w:color w:val="000000" w:themeColor="text1"/>
+                <w:sz w:val="24"/>
+                <w:szCs w:val="24"/>
+              </w:rPr>
+              <w:t>información</w:t>
+            </w:r>
+            <w:r>
+              <w:rPr>
+                <w:color w:val="000000" w:themeColor="text1"/>
+                <w:spacing w:val="-5"/>
+                <w:sz w:val="24"/>
+                <w:szCs w:val="24"/>
+              </w:rPr>
+              <w:t xml:space="preserve"> </w:t>
+            </w:r>
+            <w:r>
+              <w:rPr>
+                <w:color w:val="000000" w:themeColor="text1"/>
+                <w:sz w:val="24"/>
+                <w:szCs w:val="24"/>
+              </w:rPr>
+              <w:t>del</w:t>
+            </w:r>
+            <w:r>
+              <w:rPr>
+                <w:color w:val="000000" w:themeColor="text1"/>
+                <w:spacing w:val="-10"/>
+                <w:sz w:val="24"/>
+                <w:szCs w:val="24"/>
+              </w:rPr>
+              <w:t xml:space="preserve"> </w:t>
+            </w:r>
+            <w:r>
+              <w:rPr>
+                <w:color w:val="000000" w:themeColor="text1"/>
+                <w:sz w:val="24"/>
+                <w:szCs w:val="24"/>
+              </w:rPr>
+              <w:t>conductor</w:t>
+            </w:r>
+            <w:r>
+              <w:rPr>
+                <w:color w:val="000000" w:themeColor="text1"/>
+                <w:spacing w:val="1"/>
+                <w:sz w:val="24"/>
+                <w:szCs w:val="24"/>
+              </w:rPr>
+              <w:t xml:space="preserve"> </w:t>
+            </w:r>
+            <w:r>
+              <w:rPr>
+                <w:color w:val="000000" w:themeColor="text1"/>
+                <w:sz w:val="24"/>
+                <w:szCs w:val="24"/>
+              </w:rPr>
+              <w:t>debe</w:t>
+            </w:r>
+            <w:r>
+              <w:rPr>
+                <w:color w:val="000000" w:themeColor="text1"/>
+                <w:spacing w:val="-3"/>
+                <w:sz w:val="24"/>
+                <w:szCs w:val="24"/>
+              </w:rPr>
+              <w:t xml:space="preserve"> </w:t>
+            </w:r>
+            <w:r>
+              <w:rPr>
+                <w:color w:val="000000" w:themeColor="text1"/>
+                <w:sz w:val="24"/>
+                <w:szCs w:val="24"/>
+              </w:rPr>
+              <w:t>almacenarse</w:t>
+            </w:r>
+            <w:r>
+              <w:rPr>
+                <w:color w:val="000000" w:themeColor="text1"/>
+                <w:spacing w:val="-1"/>
+                <w:sz w:val="24"/>
+                <w:szCs w:val="24"/>
+              </w:rPr>
+              <w:t xml:space="preserve"> </w:t>
+            </w:r>
+            <w:r>
+              <w:rPr>
+                <w:color w:val="000000" w:themeColor="text1"/>
+                <w:spacing w:val="-2"/>
+                <w:sz w:val="24"/>
+                <w:szCs w:val="24"/>
+              </w:rPr>
+              <w:t>correctamente.</w:t>
+            </w:r>
+          </w:p>
+          <w:p>
+            <w:pPr>
+              <w:pStyle w:val="TableParagraph"/>
+              <w:rPr>
+                <w:color w:val="000000" w:themeColor="text1"/>
+                <w:sz w:val="24"/>
+                <w:szCs w:val="24"/>
+              </w:rPr>
+            </w:pPr>
+            <w:r>
+              <w:rPr>
+                <w:color w:val="000000" w:themeColor="text1"/>
+                <w:sz w:val="24"/>
+                <w:szCs w:val="24"/>
+              </w:rPr>
               <w:lastRenderedPageBreak/>
-              <w:t>-La</w:t>
-            </w:r>
-            <w:r>
-              <w:rPr>
-                <w:color w:val="000000" w:themeColor="text1"/>
-                <w:spacing w:val="-5"/>
-                <w:sz w:val="24"/>
-                <w:szCs w:val="24"/>
-              </w:rPr>
-              <w:t xml:space="preserve"> </w:t>
-            </w:r>
-            <w:r>
-              <w:rPr>
-                <w:color w:val="000000" w:themeColor="text1"/>
-                <w:sz w:val="24"/>
-                <w:szCs w:val="24"/>
-              </w:rPr>
-              <w:t>información</w:t>
-            </w:r>
-            <w:r>
-              <w:rPr>
-                <w:color w:val="000000" w:themeColor="text1"/>
-                <w:spacing w:val="-5"/>
-                <w:sz w:val="24"/>
-                <w:szCs w:val="24"/>
-              </w:rPr>
-              <w:t xml:space="preserve"> </w:t>
-            </w:r>
-            <w:r>
-              <w:rPr>
-                <w:color w:val="000000" w:themeColor="text1"/>
-                <w:sz w:val="24"/>
-                <w:szCs w:val="24"/>
-              </w:rPr>
-              <w:t>del</w:t>
-            </w:r>
-            <w:r>
-              <w:rPr>
-                <w:color w:val="000000" w:themeColor="text1"/>
-                <w:spacing w:val="-10"/>
-                <w:sz w:val="24"/>
-                <w:szCs w:val="24"/>
-              </w:rPr>
-              <w:t xml:space="preserve"> </w:t>
-            </w:r>
-            <w:r>
-              <w:rPr>
-                <w:color w:val="000000" w:themeColor="text1"/>
-                <w:sz w:val="24"/>
-                <w:szCs w:val="24"/>
-              </w:rPr>
-              <w:t>conductor</w:t>
-            </w:r>
-            <w:r>
-              <w:rPr>
-                <w:color w:val="000000" w:themeColor="text1"/>
-                <w:spacing w:val="1"/>
-                <w:sz w:val="24"/>
-                <w:szCs w:val="24"/>
-              </w:rPr>
-              <w:t xml:space="preserve"> </w:t>
-            </w:r>
-            <w:r>
-              <w:rPr>
-                <w:color w:val="000000" w:themeColor="text1"/>
-                <w:sz w:val="24"/>
-                <w:szCs w:val="24"/>
-              </w:rPr>
-              <w:t>debe</w:t>
-            </w:r>
-            <w:r>
-              <w:rPr>
-                <w:color w:val="000000" w:themeColor="text1"/>
-                <w:spacing w:val="-3"/>
-                <w:sz w:val="24"/>
-                <w:szCs w:val="24"/>
-              </w:rPr>
-              <w:t xml:space="preserve"> </w:t>
-            </w:r>
-            <w:r>
-              <w:rPr>
-                <w:color w:val="000000" w:themeColor="text1"/>
-                <w:sz w:val="24"/>
-                <w:szCs w:val="24"/>
-              </w:rPr>
-              <w:t>almacenarse</w:t>
-            </w:r>
-            <w:r>
-              <w:rPr>
-                <w:color w:val="000000" w:themeColor="text1"/>
-                <w:spacing w:val="-1"/>
-                <w:sz w:val="24"/>
-                <w:szCs w:val="24"/>
-              </w:rPr>
-              <w:t xml:space="preserve"> </w:t>
-            </w:r>
-            <w:r>
-              <w:rPr>
-                <w:color w:val="000000" w:themeColor="text1"/>
-                <w:spacing w:val="-2"/>
-                <w:sz w:val="24"/>
-                <w:szCs w:val="24"/>
-              </w:rPr>
-              <w:t>correctamente.</w:t>
-            </w:r>
-          </w:p>
-          <w:p>
-            <w:pPr>
-              <w:pStyle w:val="TableParagraph"/>
-              <w:rPr>
-                <w:color w:val="000000" w:themeColor="text1"/>
-                <w:sz w:val="24"/>
-                <w:szCs w:val="24"/>
-              </w:rPr>
-            </w:pPr>
-            <w:r>
-              <w:rPr>
-                <w:color w:val="000000" w:themeColor="text1"/>
-                <w:sz w:val="24"/>
-                <w:szCs w:val="24"/>
-              </w:rPr>
               <w:t>-Las</w:t>
             </w:r>
             <w:r>
@@ -40508,7 +40334,7 @@
                 <w:sz w:val="24"/>
                 <w:szCs w:val="24"/>
               </w:rPr>
-              <w:t>Vehículo</w:t>
+              <w:t>Empresa</w:t>
             </w:r>
             <w:r>
               <w:rPr>
@@ -40525,7 +40351,23 @@
                 <w:sz w:val="24"/>
                 <w:szCs w:val="24"/>
               </w:rPr>
-              <w:t>registrado,</w:t>
+              <w:t>registrad</w:t>
+            </w:r>
+            <w:r>
+              <w:rPr>
+                <w:color w:val="000000" w:themeColor="text1"/>
+                <w:sz w:val="24"/>
+                <w:szCs w:val="24"/>
+              </w:rPr>
+              <w:t>a</w:t>
+            </w:r>
+            <w:r>
+              <w:rPr>
+                <w:color w:val="000000" w:themeColor="text1"/>
+                <w:sz w:val="24"/>
+                <w:szCs w:val="24"/>
+              </w:rPr>
+              <w:t>,</w:t>
             </w:r>
             <w:r>
               <w:rPr>
@@ -40542,16 +40384,41 @@
                 <w:sz w:val="24"/>
                 <w:szCs w:val="24"/>
               </w:rPr>
-              <w:t>actualizado o</w:t>
-            </w:r>
-            <w:r>
-              <w:rPr>
-                <w:color w:val="000000" w:themeColor="text1"/>
-                <w:spacing w:val="-2"/>
-                <w:sz w:val="24"/>
-                <w:szCs w:val="24"/>
-              </w:rPr>
-              <w:t xml:space="preserve"> eliminado</w:t>
+              <w:t>actualizad</w:t>
+            </w:r>
+            <w:r>
+              <w:rPr>
+                <w:color w:val="000000" w:themeColor="text1"/>
+                <w:sz w:val="24"/>
+                <w:szCs w:val="24"/>
+              </w:rPr>
+              <w:t>a</w:t>
+            </w:r>
+            <w:r>
+              <w:rPr>
+                <w:color w:val="000000" w:themeColor="text1"/>
+                <w:sz w:val="24"/>
+                <w:szCs w:val="24"/>
+              </w:rPr>
+              <w:t xml:space="preserve"> o</w:t>
+            </w:r>
+            <w:r>
+              <w:rPr>
+                <w:color w:val="000000" w:themeColor="text1"/>
+                <w:spacing w:val="-2"/>
+                <w:sz w:val="24"/>
+                <w:szCs w:val="24"/>
+              </w:rPr>
+              <w:t xml:space="preserve"> eliminad</w:t>
+            </w:r>
+            <w:r>
+              <w:rPr>
+                <w:color w:val="000000" w:themeColor="text1"/>
+                <w:spacing w:val="-2"/>
+                <w:sz w:val="24"/>
+                <w:szCs w:val="24"/>
+              </w:rPr>
+              <w:t>a</w:t>
             </w:r>
           </w:p>
         </w:tc>
@@ -41147,23 +41014,6 @@
                 <w:szCs w:val="24"/>
               </w:rPr>
               <w:t>eliminación.</w:t>
-            </w:r>
-            <w:r>
-              <w:rPr>
-                <w:color w:val="000000" w:themeColor="text1"/>
-                <w:spacing w:val="-1"/>
-                <w:sz w:val="24"/>
-                <w:szCs w:val="24"/>
-              </w:rPr>
-              <w:t xml:space="preserve"> </w:t>
-            </w:r>
-            <w:r>
-              <w:rPr>
-                <w:color w:val="000000" w:themeColor="text1"/>
-                <w:sz w:val="24"/>
-                <w:szCs w:val="24"/>
-              </w:rPr>
-              <w:t>Si faltan datos clave debe impedirse el registro.</w:t>
             </w:r>
           </w:p>
         </w:tc>
@@ -41812,27 +41662,27 @@
                 <w:sz w:val="24"/>
                 <w:szCs w:val="24"/>
               </w:rPr>
+              <w:t>Tipo:</w:t>
+            </w:r>
+          </w:p>
+          <w:p>
+            <w:pPr>
+              <w:pStyle w:val="TableParagraph"/>
+              <w:spacing w:line="265" w:lineRule="exact"/>
+              <w:rPr>
+                <w:color w:val="000000" w:themeColor="text1"/>
+                <w:sz w:val="24"/>
+                <w:szCs w:val="24"/>
+              </w:rPr>
+            </w:pPr>
+            <w:r>
+              <w:rPr>
+                <w:color w:val="000000" w:themeColor="text1"/>
+                <w:spacing w:val="-2"/>
+                <w:sz w:val="24"/>
+                <w:szCs w:val="24"/>
+              </w:rPr>
               <w:lastRenderedPageBreak/>
-              <w:t>Tipo:</w:t>
-            </w:r>
-          </w:p>
-          <w:p>
-            <w:pPr>
-              <w:pStyle w:val="TableParagraph"/>
-              <w:spacing w:line="265" w:lineRule="exact"/>
-              <w:rPr>
-                <w:color w:val="000000" w:themeColor="text1"/>
-                <w:sz w:val="24"/>
-                <w:szCs w:val="24"/>
-              </w:rPr>
-            </w:pPr>
-            <w:r>
-              <w:rPr>
-                <w:color w:val="000000" w:themeColor="text1"/>
-                <w:spacing w:val="-2"/>
-                <w:sz w:val="24"/>
-                <w:szCs w:val="24"/>
-              </w:rPr>
               <w:t>FUNCIONAL</w:t>
             </w:r>
           </w:p>
@@ -41860,6 +41710,7 @@
                 <w:sz w:val="24"/>
                 <w:szCs w:val="24"/>
               </w:rPr>
+              <w:lastRenderedPageBreak/>
               <w:t>Requerimiento</w:t>
             </w:r>
             <w:r>
@@ -41966,6 +41817,7 @@
                 <w:sz w:val="24"/>
                 <w:szCs w:val="24"/>
               </w:rPr>
+              <w:lastRenderedPageBreak/>
               <w:t>Administrador</w:t>
             </w:r>
           </w:p>
@@ -41998,6 +41850,7 @@
                 <w:sz w:val="24"/>
                 <w:szCs w:val="24"/>
               </w:rPr>
+              <w:lastRenderedPageBreak/>
               <w:t>Prioridad</w:t>
             </w:r>
             <w:r>
@@ -42570,35 +42423,7 @@
           <w:p>
             <w:pPr>
               <w:pStyle w:val="TableParagraph"/>
-              <w:rPr>
-                <w:color w:val="000000" w:themeColor="text1"/>
-                <w:sz w:val="24"/>
-                <w:szCs w:val="24"/>
-                <w:lang w:val="es-CO"/>
-              </w:rPr>
-            </w:pPr>
-            <w:r>
-              <w:rPr>
-                <w:color w:val="000000" w:themeColor="text1"/>
-                <w:sz w:val="24"/>
-                <w:szCs w:val="24"/>
-                <w:lang w:val="es-CO"/>
-              </w:rPr>
-              <w:t>-</w:t>
-            </w:r>
-            <w:r>
-              <w:rPr>
-                <w:color w:val="000000" w:themeColor="text1"/>
-                <w:sz w:val="24"/>
-                <w:szCs w:val="24"/>
-                <w:lang w:val="es-CO"/>
-              </w:rPr>
-              <w:t>Un conductor no debe poder tener turnos superpuestos.</w:t>
-            </w:r>
-          </w:p>
-          <w:p>
-            <w:pPr>
-              <w:pStyle w:val="TableParagraph"/>
+              <w:ind w:left="0"/>
               <w:rPr>
                 <w:color w:val="000000" w:themeColor="text1"/>
                 <w:sz w:val="24"/>
@@ -43626,53 +43451,6 @@
                 <w:szCs w:val="24"/>
                 <w:lang w:val="es-CO"/>
               </w:rPr>
-              <w:t>U</w:t>
-            </w:r>
-            <w:r>
-              <w:rPr>
-                <w:color w:val="000000" w:themeColor="text1"/>
-                <w:sz w:val="24"/>
-                <w:szCs w:val="24"/>
-                <w:lang w:val="es-CO"/>
-              </w:rPr>
-              <w:t xml:space="preserve">na ruta </w:t>
-            </w:r>
-            <w:r>
-              <w:rPr>
-                <w:color w:val="000000" w:themeColor="text1"/>
-                <w:sz w:val="24"/>
-                <w:szCs w:val="24"/>
-                <w:lang w:val="es-CO"/>
-              </w:rPr>
-              <w:t>no debe poder tener turnos superpuestos.</w:t>
-            </w:r>
-          </w:p>
-          <w:p>
-            <w:pPr>
-              <w:pStyle w:val="TableParagraph"/>
-              <w:rPr>
-                <w:color w:val="000000" w:themeColor="text1"/>
-                <w:sz w:val="24"/>
-                <w:szCs w:val="24"/>
-                <w:lang w:val="es-CO"/>
-              </w:rPr>
-            </w:pPr>
-            <w:r>
-              <w:rPr>
-                <w:color w:val="000000" w:themeColor="text1"/>
-                <w:sz w:val="24"/>
-                <w:szCs w:val="24"/>
-                <w:lang w:val="es-CO"/>
-              </w:rPr>
-              <w:t>-</w:t>
-            </w:r>
-            <w:r>
-              <w:rPr>
-                <w:color w:val="000000" w:themeColor="text1"/>
-                <w:sz w:val="24"/>
-                <w:szCs w:val="24"/>
-                <w:lang w:val="es-CO"/>
-              </w:rPr>
               <w:t>Los turnos deben mostrarse correctamente en el panel administrativo.</w:t>
             </w:r>
           </w:p>
@@ -44211,7 +43989,15 @@
                 <w:sz w:val="24"/>
                 <w:szCs w:val="24"/>
               </w:rPr>
-              <w:t>anel de monitoreo de vehículos</w:t>
+              <w:t>anel de monitoreo de</w:t>
+            </w:r>
+            <w:r>
+              <w:rPr>
+                <w:color w:val="000000" w:themeColor="text1"/>
+                <w:sz w:val="24"/>
+                <w:szCs w:val="24"/>
+              </w:rPr>
+              <w:t xml:space="preserve"> estacionamiento</w:t>
             </w:r>
           </w:p>
         </w:tc>
@@ -44345,7 +44131,6 @@
                 <w:sz w:val="24"/>
                 <w:szCs w:val="24"/>
               </w:rPr>
-              <w:lastRenderedPageBreak/>
               <w:t>Descripción:</w:t>
             </w:r>
           </w:p>
@@ -44398,6 +44183,7 @@
                 <w:sz w:val="24"/>
                 <w:szCs w:val="24"/>
               </w:rPr>
+              <w:lastRenderedPageBreak/>
               <w:t>Manejo</w:t>
             </w:r>
             <w:r>
@@ -44742,7 +44528,7 @@
         </w:tc>
         <w:tc>
           <w:tcPr>
-            <w:tcW w:w="1950" w:type="pct"/>
+            <w:tcW w:w="1951" w:type="pct"/>
             <w:vAlign w:val="center"/>
           </w:tcPr>
           <w:p>
@@ -44782,15 +44568,7 @@
                 <w:sz w:val="24"/>
                 <w:szCs w:val="24"/>
               </w:rPr>
-              <w:t>Cálculo de ruta más rápid</w:t>
-            </w:r>
-            <w:r>
-              <w:rPr>
-                <w:color w:val="000000" w:themeColor="text1"/>
-                <w:sz w:val="24"/>
-                <w:szCs w:val="24"/>
-              </w:rPr>
-              <w:t>a</w:t>
+              <w:t>Cálculo de ruta más rápida</w:t>
             </w:r>
           </w:p>
         </w:tc>
@@ -44975,16 +44753,7 @@
                 <w:sz w:val="24"/>
                 <w:szCs w:val="24"/>
               </w:rPr>
-              <w:t xml:space="preserve">Usuario </w:t>
-            </w:r>
-            <w:r>
-              <w:rPr>
-                <w:color w:val="000000" w:themeColor="text1"/>
-                <w:spacing w:val="-2"/>
-                <w:sz w:val="24"/>
-                <w:szCs w:val="24"/>
-              </w:rPr>
-              <w:t>público</w:t>
+              <w:t>Usuario público</w:t>
             </w:r>
           </w:p>
         </w:tc>
@@ -45178,7 +44947,7 @@
                 <w:sz w:val="24"/>
                 <w:szCs w:val="24"/>
               </w:rPr>
-              <w:t>Mapa interactivo con selección de rutas</w:t>
+              <w:t>Barra de búsqueda de rutas</w:t>
             </w:r>
           </w:p>
         </w:tc>
@@ -45219,6 +44988,7 @@
             <w:pPr>
               <w:pStyle w:val="TableParagraph"/>
               <w:spacing w:line="269" w:lineRule="exact"/>
+              <w:ind w:left="0"/>
               <w:rPr>
                 <w:bCs/>
                 <w:color w:val="000000" w:themeColor="text1"/>
@@ -45233,7 +45003,7 @@
                 <w:sz w:val="24"/>
                 <w:szCs w:val="24"/>
               </w:rPr>
-              <w:t>Punto de inicio y destino del usuario</w:t>
+              <w:t xml:space="preserve">  Ingreso del destino indicado</w:t>
             </w:r>
           </w:p>
         </w:tc>
@@ -45269,88 +45039,20 @@
             <w:pPr>
               <w:pStyle w:val="TableParagraph"/>
               <w:spacing w:line="272" w:lineRule="exact"/>
-              <w:rPr>
-                <w:color w:val="000000" w:themeColor="text1"/>
-                <w:sz w:val="24"/>
-                <w:szCs w:val="24"/>
-              </w:rPr>
-            </w:pPr>
-            <w:r>
-              <w:rPr>
-                <w:color w:val="000000" w:themeColor="text1"/>
-                <w:sz w:val="24"/>
-                <w:szCs w:val="24"/>
-              </w:rPr>
-              <w:t>Ruta óptima destacada en el mapa</w:t>
-            </w:r>
-          </w:p>
-        </w:tc>
-      </w:tr>
-      <w:tr>
-        <w:trPr>
-          <w:trHeight w:val="20"/>
-        </w:trPr>
-        <w:tc>
-          <w:tcPr>
-            <w:tcW w:w="4999" w:type="pct"/>
-            <w:gridSpan w:val="3"/>
-            <w:vAlign w:val="center"/>
-          </w:tcPr>
-          <w:p>
-            <w:pPr>
-              <w:pStyle w:val="TableParagraph"/>
-              <w:spacing w:line="269" w:lineRule="exact"/>
-              <w:rPr>
-                <w:b/>
-                <w:color w:val="000000" w:themeColor="text1"/>
-                <w:sz w:val="24"/>
-                <w:szCs w:val="24"/>
-              </w:rPr>
-            </w:pPr>
-            <w:r>
-              <w:rPr>
-                <w:b/>
-                <w:color w:val="000000" w:themeColor="text1"/>
-                <w:spacing w:val="-2"/>
-                <w:sz w:val="24"/>
-                <w:szCs w:val="24"/>
-              </w:rPr>
-              <w:t>Descripción:</w:t>
-            </w:r>
-          </w:p>
-          <w:p>
-            <w:pPr>
-              <w:pStyle w:val="TableParagraph"/>
-              <w:spacing w:line="273" w:lineRule="exact"/>
-              <w:rPr>
-                <w:color w:val="000000" w:themeColor="text1"/>
-                <w:sz w:val="24"/>
-                <w:szCs w:val="24"/>
-              </w:rPr>
-            </w:pPr>
-            <w:r>
-              <w:rPr>
-                <w:color w:val="000000" w:themeColor="text1"/>
-                <w:sz w:val="24"/>
-                <w:szCs w:val="24"/>
-              </w:rPr>
-              <w:t>El sistema debe calcular y mostrar la ruta más rápida hacia el destino</w:t>
-            </w:r>
-            <w:r>
-              <w:rPr>
-                <w:color w:val="000000" w:themeColor="text1"/>
-                <w:sz w:val="24"/>
-                <w:szCs w:val="24"/>
-              </w:rPr>
-              <w:t xml:space="preserve"> indicado</w:t>
-            </w:r>
-            <w:r>
-              <w:rPr>
-                <w:color w:val="000000" w:themeColor="text1"/>
-                <w:sz w:val="24"/>
-                <w:szCs w:val="24"/>
-              </w:rPr>
-              <w:t xml:space="preserve"> por el usuario, comparando opciones disponibles.</w:t>
+              <w:ind w:left="0"/>
+              <w:rPr>
+                <w:color w:val="000000" w:themeColor="text1"/>
+                <w:sz w:val="24"/>
+                <w:szCs w:val="24"/>
+              </w:rPr>
+            </w:pPr>
+            <w:r>
+              <w:rPr>
+                <w:color w:val="000000" w:themeColor="text1"/>
+                <w:sz w:val="24"/>
+                <w:szCs w:val="24"/>
+              </w:rPr>
+              <w:t xml:space="preserve">  Recomendación más rápida hacia el destino indicado</w:t>
             </w:r>
           </w:p>
         </w:tc>
@@ -45368,107 +45070,42 @@
           <w:p>
             <w:pPr>
               <w:pStyle w:val="TableParagraph"/>
-              <w:spacing w:line="272" w:lineRule="exact"/>
-              <w:rPr>
-                <w:b/>
-                <w:color w:val="000000" w:themeColor="text1"/>
-                <w:sz w:val="24"/>
-                <w:szCs w:val="24"/>
-              </w:rPr>
-            </w:pPr>
-            <w:r>
-              <w:rPr>
-                <w:b/>
-                <w:color w:val="000000" w:themeColor="text1"/>
-                <w:sz w:val="24"/>
-                <w:szCs w:val="24"/>
-              </w:rPr>
-              <w:t>Manejo</w:t>
-            </w:r>
-            <w:r>
-              <w:rPr>
-                <w:b/>
-                <w:color w:val="000000" w:themeColor="text1"/>
-                <w:spacing w:val="-2"/>
-                <w:sz w:val="24"/>
-                <w:szCs w:val="24"/>
-              </w:rPr>
-              <w:t xml:space="preserve"> </w:t>
-            </w:r>
-            <w:r>
-              <w:rPr>
-                <w:b/>
-                <w:color w:val="000000" w:themeColor="text1"/>
-                <w:sz w:val="24"/>
-                <w:szCs w:val="24"/>
-              </w:rPr>
-              <w:t>de</w:t>
-            </w:r>
-            <w:r>
-              <w:rPr>
-                <w:b/>
-                <w:color w:val="000000" w:themeColor="text1"/>
-                <w:spacing w:val="-4"/>
-                <w:sz w:val="24"/>
-                <w:szCs w:val="24"/>
-              </w:rPr>
-              <w:t xml:space="preserve"> </w:t>
-            </w:r>
-            <w:r>
-              <w:rPr>
-                <w:b/>
-                <w:color w:val="000000" w:themeColor="text1"/>
-                <w:sz w:val="24"/>
-                <w:szCs w:val="24"/>
-              </w:rPr>
-              <w:t>situaciones</w:t>
-            </w:r>
-            <w:r>
-              <w:rPr>
-                <w:b/>
-                <w:color w:val="000000" w:themeColor="text1"/>
-                <w:spacing w:val="1"/>
-                <w:sz w:val="24"/>
-                <w:szCs w:val="24"/>
-              </w:rPr>
-              <w:t xml:space="preserve"> </w:t>
-            </w:r>
-            <w:r>
-              <w:rPr>
-                <w:b/>
-                <w:color w:val="000000" w:themeColor="text1"/>
-                <w:spacing w:val="-2"/>
-                <w:sz w:val="24"/>
-                <w:szCs w:val="24"/>
-              </w:rPr>
-              <w:t>anormales:</w:t>
-            </w:r>
-          </w:p>
-          <w:p>
-            <w:pPr>
-              <w:pStyle w:val="TableParagraph"/>
-              <w:spacing w:line="274" w:lineRule="exact"/>
-              <w:rPr>
-                <w:color w:val="000000" w:themeColor="text1"/>
-                <w:sz w:val="24"/>
-                <w:szCs w:val="24"/>
-              </w:rPr>
-            </w:pPr>
-            <w:r>
-              <w:rPr>
-                <w:color w:val="000000" w:themeColor="text1"/>
-                <w:sz w:val="24"/>
-                <w:szCs w:val="24"/>
-              </w:rPr>
-              <w:t>Si no se puede calcular la ruta, mostrar mensaje indica</w:t>
-            </w:r>
-            <w:r>
-              <w:rPr>
-                <w:color w:val="000000" w:themeColor="text1"/>
-                <w:sz w:val="24"/>
-                <w:szCs w:val="24"/>
-              </w:rPr>
-              <w:t>tivo</w:t>
+              <w:spacing w:line="269" w:lineRule="exact"/>
+              <w:rPr>
+                <w:b/>
+                <w:color w:val="000000" w:themeColor="text1"/>
+                <w:sz w:val="24"/>
+                <w:szCs w:val="24"/>
+              </w:rPr>
+            </w:pPr>
+            <w:r>
+              <w:rPr>
+                <w:b/>
+                <w:color w:val="000000" w:themeColor="text1"/>
+                <w:spacing w:val="-2"/>
+                <w:sz w:val="24"/>
+                <w:szCs w:val="24"/>
+              </w:rPr>
+              <w:t>Descripción:</w:t>
+            </w:r>
+          </w:p>
+          <w:p>
+            <w:pPr>
+              <w:pStyle w:val="TableParagraph"/>
+              <w:spacing w:line="273" w:lineRule="exact"/>
+              <w:rPr>
+                <w:color w:val="000000" w:themeColor="text1"/>
+                <w:sz w:val="24"/>
+                <w:szCs w:val="24"/>
+              </w:rPr>
+            </w:pPr>
+            <w:r>
+              <w:rPr>
+                <w:color w:val="000000" w:themeColor="text1"/>
+                <w:sz w:val="24"/>
+                <w:szCs w:val="24"/>
+              </w:rPr>
+              <w:t>El sistema debe calcular y mostrar la ruta más rápida hacia el destino indicado por el usuario, comparando opciones disponibles.</w:t>
             </w:r>
           </w:p>
         </w:tc>
@@ -45486,6 +45123,140 @@
           <w:p>
             <w:pPr>
               <w:pStyle w:val="TableParagraph"/>
+              <w:spacing w:line="272" w:lineRule="exact"/>
+              <w:rPr>
+                <w:b/>
+                <w:color w:val="000000" w:themeColor="text1"/>
+                <w:sz w:val="24"/>
+                <w:szCs w:val="24"/>
+              </w:rPr>
+            </w:pPr>
+            <w:r>
+              <w:rPr>
+                <w:b/>
+                <w:color w:val="000000" w:themeColor="text1"/>
+                <w:sz w:val="24"/>
+                <w:szCs w:val="24"/>
+              </w:rPr>
+              <w:t>Manejo</w:t>
+            </w:r>
+            <w:r>
+              <w:rPr>
+                <w:b/>
+                <w:color w:val="000000" w:themeColor="text1"/>
+                <w:spacing w:val="-2"/>
+                <w:sz w:val="24"/>
+                <w:szCs w:val="24"/>
+              </w:rPr>
+              <w:t xml:space="preserve"> </w:t>
+            </w:r>
+            <w:r>
+              <w:rPr>
+                <w:b/>
+                <w:color w:val="000000" w:themeColor="text1"/>
+                <w:sz w:val="24"/>
+                <w:szCs w:val="24"/>
+              </w:rPr>
+              <w:t>de</w:t>
+            </w:r>
+            <w:r>
+              <w:rPr>
+                <w:b/>
+                <w:color w:val="000000" w:themeColor="text1"/>
+                <w:spacing w:val="-4"/>
+                <w:sz w:val="24"/>
+                <w:szCs w:val="24"/>
+              </w:rPr>
+              <w:t xml:space="preserve"> </w:t>
+            </w:r>
+            <w:r>
+              <w:rPr>
+                <w:b/>
+                <w:color w:val="000000" w:themeColor="text1"/>
+                <w:sz w:val="24"/>
+                <w:szCs w:val="24"/>
+              </w:rPr>
+              <w:t>situaciones</w:t>
+            </w:r>
+            <w:r>
+              <w:rPr>
+                <w:b/>
+                <w:color w:val="000000" w:themeColor="text1"/>
+                <w:spacing w:val="1"/>
+                <w:sz w:val="24"/>
+                <w:szCs w:val="24"/>
+              </w:rPr>
+              <w:t xml:space="preserve"> </w:t>
+            </w:r>
+            <w:r>
+              <w:rPr>
+                <w:b/>
+                <w:color w:val="000000" w:themeColor="text1"/>
+                <w:spacing w:val="-2"/>
+                <w:sz w:val="24"/>
+                <w:szCs w:val="24"/>
+              </w:rPr>
+              <w:t>anormales:</w:t>
+            </w:r>
+          </w:p>
+          <w:p>
+            <w:pPr>
+              <w:pStyle w:val="TableParagraph"/>
+              <w:spacing w:line="274" w:lineRule="exact"/>
+              <w:rPr>
+                <w:color w:val="000000" w:themeColor="text1"/>
+                <w:sz w:val="24"/>
+                <w:szCs w:val="24"/>
+              </w:rPr>
+            </w:pPr>
+            <w:r>
+              <w:rPr>
+                <w:color w:val="000000" w:themeColor="text1"/>
+                <w:sz w:val="24"/>
+                <w:szCs w:val="24"/>
+              </w:rPr>
+              <w:t xml:space="preserve">Si no se </w:t>
+            </w:r>
+            <w:r>
+              <w:rPr>
+                <w:color w:val="000000" w:themeColor="text1"/>
+                <w:sz w:val="24"/>
+                <w:szCs w:val="24"/>
+              </w:rPr>
+              <w:t>puede encontrar el destino indicado</w:t>
+            </w:r>
+            <w:r>
+              <w:rPr>
+                <w:color w:val="000000" w:themeColor="text1"/>
+                <w:sz w:val="24"/>
+                <w:szCs w:val="24"/>
+              </w:rPr>
+              <w:t>, mostrar mensaje indicativo</w:t>
+            </w:r>
+            <w:r>
+              <w:rPr>
+                <w:color w:val="000000" w:themeColor="text1"/>
+                <w:sz w:val="24"/>
+                <w:szCs w:val="24"/>
+              </w:rPr>
+              <w:t>.</w:t>
+            </w:r>
+          </w:p>
+        </w:tc>
+      </w:tr>
+      <w:tr>
+        <w:trPr>
+          <w:trHeight w:val="20"/>
+        </w:trPr>
+        <w:tc>
+          <w:tcPr>
+            <w:tcW w:w="5000" w:type="pct"/>
+            <w:gridSpan w:val="3"/>
+            <w:vAlign w:val="center"/>
+          </w:tcPr>
+          <w:p>
+            <w:pPr>
+              <w:pStyle w:val="TableParagraph"/>
               <w:spacing w:line="269" w:lineRule="exact"/>
               <w:rPr>
                 <w:b/>
@@ -45560,7 +45331,7 @@
                 <w:szCs w:val="24"/>
                 <w:lang w:val="es-CO"/>
               </w:rPr>
-              <w:t>La ruta debe resaltarse visualmente.</w:t>
+              <w:t>-Se debe mostrar la recomendación de rutas más rápidas hacia el destino indicado.</w:t>
             </w:r>
           </w:p>
         </w:tc>
@@ -46607,7 +46378,6 @@
                 <w:sz w:val="24"/>
                 <w:szCs w:val="24"/>
               </w:rPr>
-              <w:lastRenderedPageBreak/>
               <w:t>RF-</w:t>
             </w:r>
             <w:r>
@@ -46617,16 +46387,7 @@
                 <w:sz w:val="24"/>
                 <w:szCs w:val="24"/>
               </w:rPr>
-              <w:t>1</w:t>
-            </w:r>
-            <w:r>
-              <w:rPr>
-                <w:color w:val="000000" w:themeColor="text1"/>
-                <w:spacing w:val="-5"/>
-                <w:sz w:val="24"/>
-                <w:szCs w:val="24"/>
-              </w:rPr>
-              <w:t>9</w:t>
+              <w:t>19</w:t>
             </w:r>
           </w:p>
         </w:tc>
@@ -46653,7 +46414,6 @@
                 <w:sz w:val="24"/>
                 <w:szCs w:val="24"/>
               </w:rPr>
-              <w:lastRenderedPageBreak/>
               <w:t>Nombre:</w:t>
             </w:r>
           </w:p>
@@ -46673,7 +46433,6 @@
                 <w:sz w:val="24"/>
                 <w:szCs w:val="24"/>
               </w:rPr>
-              <w:lastRenderedPageBreak/>
               <w:t>Visualización simultánea de múltiples rutas</w:t>
             </w:r>
           </w:p>
@@ -46706,27 +46465,27 @@
                 <w:sz w:val="24"/>
                 <w:szCs w:val="24"/>
               </w:rPr>
+              <w:t>Tipo:</w:t>
+            </w:r>
+          </w:p>
+          <w:p>
+            <w:pPr>
+              <w:pStyle w:val="TableParagraph"/>
+              <w:spacing w:line="265" w:lineRule="exact"/>
+              <w:rPr>
+                <w:color w:val="000000" w:themeColor="text1"/>
+                <w:sz w:val="24"/>
+                <w:szCs w:val="24"/>
+              </w:rPr>
+            </w:pPr>
+            <w:r>
+              <w:rPr>
+                <w:color w:val="000000" w:themeColor="text1"/>
+                <w:spacing w:val="-2"/>
+                <w:sz w:val="24"/>
+                <w:szCs w:val="24"/>
+              </w:rPr>
               <w:lastRenderedPageBreak/>
-              <w:t>Tipo:</w:t>
-            </w:r>
-          </w:p>
-          <w:p>
-            <w:pPr>
-              <w:pStyle w:val="TableParagraph"/>
-              <w:spacing w:line="265" w:lineRule="exact"/>
-              <w:rPr>
-                <w:color w:val="000000" w:themeColor="text1"/>
-                <w:sz w:val="24"/>
-                <w:szCs w:val="24"/>
-              </w:rPr>
-            </w:pPr>
-            <w:r>
-              <w:rPr>
-                <w:color w:val="000000" w:themeColor="text1"/>
-                <w:spacing w:val="-2"/>
-                <w:sz w:val="24"/>
-                <w:szCs w:val="24"/>
-              </w:rPr>
               <w:t>FUNCIONAL</w:t>
             </w:r>
           </w:p>
@@ -46754,6 +46513,7 @@
                 <w:sz w:val="24"/>
                 <w:szCs w:val="24"/>
               </w:rPr>
+              <w:lastRenderedPageBreak/>
               <w:t>Requerimiento</w:t>
             </w:r>
             <w:r>
@@ -46860,16 +46620,8 @@
                 <w:sz w:val="24"/>
                 <w:szCs w:val="24"/>
               </w:rPr>
-              <w:t xml:space="preserve">Usuario </w:t>
-            </w:r>
-            <w:r>
-              <w:rPr>
-                <w:color w:val="000000" w:themeColor="text1"/>
-                <w:spacing w:val="-2"/>
-                <w:sz w:val="24"/>
-                <w:szCs w:val="24"/>
-              </w:rPr>
-              <w:t>público</w:t>
+              <w:lastRenderedPageBreak/>
+              <w:t>Usuario público</w:t>
             </w:r>
           </w:p>
         </w:tc>
@@ -46901,6 +46653,7 @@
                 <w:sz w:val="24"/>
                 <w:szCs w:val="24"/>
               </w:rPr>
+              <w:lastRenderedPageBreak/>
               <w:t>Prioridad</w:t>
             </w:r>
             <w:r>
@@ -47051,46 +46804,64 @@
           <w:p>
             <w:pPr>
               <w:pStyle w:val="TableParagraph"/>
-              <w:rPr>
-                <w:color w:val="000000" w:themeColor="text1"/>
-                <w:sz w:val="24"/>
-                <w:szCs w:val="24"/>
-              </w:rPr>
-            </w:pPr>
-            <w:r>
-              <w:rPr>
-                <w:color w:val="000000" w:themeColor="text1"/>
-                <w:sz w:val="24"/>
-                <w:szCs w:val="24"/>
-              </w:rPr>
-              <w:t xml:space="preserve">Mapa interactivo </w:t>
-            </w:r>
-            <w:proofErr w:type="spellStart"/>
-            <w:r>
-              <w:rPr>
-                <w:color w:val="000000" w:themeColor="text1"/>
-                <w:sz w:val="24"/>
-                <w:szCs w:val="24"/>
-              </w:rPr>
-              <w:t>mul</w:t>
-            </w:r>
-            <w:r>
-              <w:rPr>
-                <w:color w:val="000000" w:themeColor="text1"/>
-                <w:sz w:val="24"/>
-                <w:szCs w:val="24"/>
-              </w:rPr>
-              <w:t>ti-</w:t>
-            </w:r>
-            <w:r>
-              <w:rPr>
-                <w:color w:val="000000" w:themeColor="text1"/>
-                <w:sz w:val="24"/>
-                <w:szCs w:val="24"/>
-              </w:rPr>
-              <w:t>ruta</w:t>
-            </w:r>
-            <w:proofErr w:type="spellEnd"/>
+              <w:ind w:left="0"/>
+              <w:rPr>
+                <w:color w:val="000000" w:themeColor="text1"/>
+                <w:sz w:val="24"/>
+                <w:szCs w:val="24"/>
+              </w:rPr>
+            </w:pPr>
+            <w:r>
+              <w:rPr>
+                <w:color w:val="000000" w:themeColor="text1"/>
+                <w:sz w:val="24"/>
+                <w:szCs w:val="24"/>
+              </w:rPr>
+              <w:t xml:space="preserve">  </w:t>
+            </w:r>
+            <w:r>
+              <w:rPr>
+                <w:color w:val="000000" w:themeColor="text1"/>
+                <w:sz w:val="24"/>
+                <w:szCs w:val="24"/>
+              </w:rPr>
+              <w:t>Mapa interactivo</w:t>
+            </w:r>
+            <w:r>
+              <w:rPr>
+                <w:color w:val="000000" w:themeColor="text1"/>
+                <w:spacing w:val="4"/>
+                <w:sz w:val="24"/>
+                <w:szCs w:val="24"/>
+              </w:rPr>
+              <w:t xml:space="preserve"> </w:t>
+            </w:r>
+            <w:r>
+              <w:rPr>
+                <w:color w:val="000000" w:themeColor="text1"/>
+                <w:sz w:val="24"/>
+                <w:szCs w:val="24"/>
+              </w:rPr>
+              <w:t>con</w:t>
+            </w:r>
+            <w:r>
+              <w:rPr>
+                <w:color w:val="000000" w:themeColor="text1"/>
+                <w:spacing w:val="-7"/>
+                <w:sz w:val="24"/>
+                <w:szCs w:val="24"/>
+              </w:rPr>
+              <w:t xml:space="preserve"> </w:t>
+            </w:r>
+            <w:r>
+              <w:rPr>
+                <w:color w:val="000000" w:themeColor="text1"/>
+                <w:spacing w:val="-2"/>
+                <w:sz w:val="24"/>
+                <w:szCs w:val="24"/>
+              </w:rPr>
+              <w:t>rutas visibles</w:t>
+            </w:r>
           </w:p>
         </w:tc>
       </w:tr>
@@ -47144,7 +46915,16 @@
                 <w:sz w:val="24"/>
                 <w:szCs w:val="24"/>
               </w:rPr>
-              <w:t>Selección de rutas múltiple por parte del usuario</w:t>
+              <w:t xml:space="preserve">Selección de rutas </w:t>
+            </w:r>
+            <w:r>
+              <w:rPr>
+                <w:bCs/>
+                <w:color w:val="000000" w:themeColor="text1"/>
+                <w:sz w:val="24"/>
+                <w:szCs w:val="24"/>
+              </w:rPr>
+              <w:t>múltiples rutas</w:t>
             </w:r>
           </w:p>
         </w:tc>
@@ -47192,7 +46972,126 @@
                 <w:sz w:val="24"/>
                 <w:szCs w:val="24"/>
               </w:rPr>
-              <w:t>Rutas mostradas con diferentes colores</w:t>
+              <w:t>Ruta</w:t>
+            </w:r>
+            <w:r>
+              <w:rPr>
+                <w:color w:val="000000" w:themeColor="text1"/>
+                <w:sz w:val="24"/>
+                <w:szCs w:val="24"/>
+              </w:rPr>
+              <w:t>s</w:t>
+            </w:r>
+            <w:r>
+              <w:rPr>
+                <w:color w:val="000000" w:themeColor="text1"/>
+                <w:spacing w:val="-6"/>
+                <w:sz w:val="24"/>
+                <w:szCs w:val="24"/>
+              </w:rPr>
+              <w:t xml:space="preserve"> </w:t>
+            </w:r>
+            <w:r>
+              <w:rPr>
+                <w:color w:val="000000" w:themeColor="text1"/>
+                <w:sz w:val="24"/>
+                <w:szCs w:val="24"/>
+              </w:rPr>
+              <w:t>trazada</w:t>
+            </w:r>
+            <w:r>
+              <w:rPr>
+                <w:color w:val="000000" w:themeColor="text1"/>
+                <w:sz w:val="24"/>
+                <w:szCs w:val="24"/>
+              </w:rPr>
+              <w:t>s</w:t>
+            </w:r>
+            <w:r>
+              <w:rPr>
+                <w:color w:val="000000" w:themeColor="text1"/>
+                <w:spacing w:val="1"/>
+                <w:sz w:val="24"/>
+                <w:szCs w:val="24"/>
+              </w:rPr>
+              <w:t xml:space="preserve"> </w:t>
+            </w:r>
+            <w:r>
+              <w:rPr>
+                <w:color w:val="000000" w:themeColor="text1"/>
+                <w:sz w:val="24"/>
+                <w:szCs w:val="24"/>
+              </w:rPr>
+              <w:t>en</w:t>
+            </w:r>
+            <w:r>
+              <w:rPr>
+                <w:color w:val="000000" w:themeColor="text1"/>
+                <w:spacing w:val="-4"/>
+                <w:sz w:val="24"/>
+                <w:szCs w:val="24"/>
+              </w:rPr>
+              <w:t xml:space="preserve"> </w:t>
+            </w:r>
+            <w:r>
+              <w:rPr>
+                <w:color w:val="000000" w:themeColor="text1"/>
+                <w:sz w:val="24"/>
+                <w:szCs w:val="24"/>
+              </w:rPr>
+              <w:t>el</w:t>
+            </w:r>
+            <w:r>
+              <w:rPr>
+                <w:color w:val="000000" w:themeColor="text1"/>
+                <w:spacing w:val="-3"/>
+                <w:sz w:val="24"/>
+                <w:szCs w:val="24"/>
+              </w:rPr>
+              <w:t xml:space="preserve"> </w:t>
+            </w:r>
+            <w:r>
+              <w:rPr>
+                <w:color w:val="000000" w:themeColor="text1"/>
+                <w:sz w:val="24"/>
+                <w:szCs w:val="24"/>
+              </w:rPr>
+              <w:t>mapa con</w:t>
+            </w:r>
+            <w:r>
+              <w:rPr>
+                <w:color w:val="000000" w:themeColor="text1"/>
+                <w:spacing w:val="-4"/>
+                <w:sz w:val="24"/>
+                <w:szCs w:val="24"/>
+              </w:rPr>
+              <w:t xml:space="preserve"> </w:t>
+            </w:r>
+            <w:r>
+              <w:rPr>
+                <w:color w:val="000000" w:themeColor="text1"/>
+                <w:sz w:val="24"/>
+                <w:szCs w:val="24"/>
+              </w:rPr>
+              <w:t>su</w:t>
+            </w:r>
+            <w:r>
+              <w:rPr>
+                <w:color w:val="000000" w:themeColor="text1"/>
+                <w:spacing w:val="1"/>
+                <w:sz w:val="24"/>
+                <w:szCs w:val="24"/>
+              </w:rPr>
+              <w:t xml:space="preserve"> </w:t>
+            </w:r>
+            <w:r>
+              <w:rPr>
+                <w:color w:val="000000" w:themeColor="text1"/>
+                <w:spacing w:val="-2"/>
+                <w:sz w:val="24"/>
+                <w:szCs w:val="24"/>
+              </w:rPr>
+              <w:t>recorrido</w:t>
             </w:r>
           </w:p>
         </w:tc>
@@ -47355,15 +47254,7 @@
                 <w:sz w:val="24"/>
                 <w:szCs w:val="24"/>
               </w:rPr>
-              <w:t>S</w:t>
-            </w:r>
-            <w:r>
-              <w:rPr>
-                <w:color w:val="000000" w:themeColor="text1"/>
-                <w:sz w:val="24"/>
-                <w:szCs w:val="24"/>
-              </w:rPr>
-              <w:t>i la carga de rutas falla, mostrar un mensaje indicando que no se pueden mostrar las rutas solicitadas.</w:t>
+              <w:t>Si la carga de rutas falla, mostrar un mensaje indicando que no se pueden mostrar las rutas solicitadas.</w:t>
             </w:r>
           </w:p>
         </w:tc>
@@ -47454,1835 +47345,7 @@
                 <w:sz w:val="24"/>
                 <w:szCs w:val="24"/>
               </w:rPr>
-              <w:t>-</w:t>
-            </w:r>
-            <w:r>
-              <w:rPr>
-                <w:color w:val="000000" w:themeColor="text1"/>
-                <w:sz w:val="24"/>
-                <w:szCs w:val="24"/>
-              </w:rPr>
-              <w:t>Debe ser posible activar o desactivar rutas individualmente.</w:t>
-            </w:r>
-          </w:p>
-        </w:tc>
-      </w:tr>
-    </w:tbl>
-    <w:p>
-      <w:pPr>
-        <w:rPr>
-          <w:sz w:val="24"/>
-          <w:szCs w:val="24"/>
-        </w:rPr>
-      </w:pPr>
-    </w:p>
-    <w:tbl>
-      <w:tblPr>
-        <w:tblStyle w:val="TableNormal"/>
-        <w:tblW w:w="5000" w:type="pct"/>
-        <w:tblBorders>
-          <w:top w:val="single" w:sz="4" w:space="0" w:color="000000"/>
-          <w:left w:val="single" w:sz="4" w:space="0" w:color="000000"/>
-          <w:bottom w:val="single" w:sz="4" w:space="0" w:color="000000"/>
-          <w:right w:val="single" w:sz="4" w:space="0" w:color="000000"/>
-          <w:insideH w:val="single" w:sz="4" w:space="0" w:color="000000"/>
-          <w:insideV w:val="single" w:sz="4" w:space="0" w:color="000000"/>
-        </w:tblBorders>
-        <w:tblCellMar>
-          <w:top w:w="28" w:type="dxa"/>
-          <w:left w:w="28" w:type="dxa"/>
-          <w:bottom w:w="28" w:type="dxa"/>
-          <w:right w:w="28" w:type="dxa"/>
-        </w:tblCellMar>
-        <w:tblLook w:val="01E0" w:firstRow="1" w:lastRow="1" w:firstColumn="1" w:lastColumn="1" w:noHBand="0" w:noVBand="0"/>
-      </w:tblPr>
-      <w:tblGrid>
-        <w:gridCol w:w="3774"/>
-        <w:gridCol w:w="1968"/>
-        <w:gridCol w:w="3674"/>
-      </w:tblGrid>
-      <w:tr>
-        <w:trPr>
-          <w:trHeight w:val="20"/>
-        </w:trPr>
-        <w:tc>
-          <w:tcPr>
-            <w:tcW w:w="3049" w:type="pct"/>
-            <w:gridSpan w:val="2"/>
-            <w:vAlign w:val="center"/>
-          </w:tcPr>
-          <w:p>
-            <w:pPr>
-              <w:pStyle w:val="TableParagraph"/>
-              <w:rPr>
-                <w:b/>
-                <w:color w:val="000000" w:themeColor="text1"/>
-                <w:sz w:val="24"/>
-                <w:szCs w:val="24"/>
-              </w:rPr>
-            </w:pPr>
-            <w:r>
-              <w:rPr>
-                <w:b/>
-                <w:color w:val="000000" w:themeColor="text1"/>
-                <w:spacing w:val="-2"/>
-                <w:sz w:val="24"/>
-                <w:szCs w:val="24"/>
-              </w:rPr>
-              <w:t>Identificador:</w:t>
-            </w:r>
-          </w:p>
-          <w:p>
-            <w:pPr>
-              <w:pStyle w:val="TableParagraph"/>
-              <w:spacing w:line="265" w:lineRule="exact"/>
-              <w:rPr>
-                <w:color w:val="000000" w:themeColor="text1"/>
-                <w:sz w:val="24"/>
-                <w:szCs w:val="24"/>
-              </w:rPr>
-            </w:pPr>
-            <w:r>
-              <w:rPr>
-                <w:color w:val="000000" w:themeColor="text1"/>
-                <w:spacing w:val="-2"/>
-                <w:sz w:val="24"/>
-                <w:szCs w:val="24"/>
-              </w:rPr>
-              <w:t>RF-</w:t>
-            </w:r>
-            <w:r>
-              <w:rPr>
-                <w:color w:val="000000" w:themeColor="text1"/>
-                <w:spacing w:val="-5"/>
-                <w:sz w:val="24"/>
-                <w:szCs w:val="24"/>
-              </w:rPr>
-              <w:t>20</w:t>
-            </w:r>
-          </w:p>
-        </w:tc>
-        <w:tc>
-          <w:tcPr>
-            <w:tcW w:w="1950" w:type="pct"/>
-            <w:vAlign w:val="center"/>
-          </w:tcPr>
-          <w:p>
-            <w:pPr>
-              <w:pStyle w:val="TableParagraph"/>
-              <w:rPr>
-                <w:b/>
-                <w:color w:val="000000" w:themeColor="text1"/>
-                <w:sz w:val="24"/>
-                <w:szCs w:val="24"/>
-              </w:rPr>
-            </w:pPr>
-            <w:r>
-              <w:rPr>
-                <w:b/>
-                <w:color w:val="000000" w:themeColor="text1"/>
-                <w:spacing w:val="-2"/>
-                <w:sz w:val="24"/>
-                <w:szCs w:val="24"/>
-              </w:rPr>
-              <w:t>Nombre:</w:t>
-            </w:r>
-          </w:p>
-          <w:p>
-            <w:pPr>
-              <w:pStyle w:val="TableParagraph"/>
-              <w:spacing w:line="265" w:lineRule="exact"/>
-              <w:rPr>
-                <w:color w:val="000000" w:themeColor="text1"/>
-                <w:sz w:val="24"/>
-                <w:szCs w:val="24"/>
-              </w:rPr>
-            </w:pPr>
-            <w:r>
-              <w:rPr>
-                <w:color w:val="000000" w:themeColor="text1"/>
-                <w:sz w:val="24"/>
-                <w:szCs w:val="24"/>
-              </w:rPr>
-              <w:t>Cálculo de tiempo de aproximación</w:t>
-            </w:r>
-          </w:p>
-        </w:tc>
-      </w:tr>
-      <w:tr>
-        <w:trPr>
-          <w:trHeight w:val="20"/>
-        </w:trPr>
-        <w:tc>
-          <w:tcPr>
-            <w:tcW w:w="2004" w:type="pct"/>
-            <w:vAlign w:val="center"/>
-          </w:tcPr>
-          <w:p>
-            <w:pPr>
-              <w:pStyle w:val="TableParagraph"/>
-              <w:rPr>
-                <w:b/>
-                <w:color w:val="000000" w:themeColor="text1"/>
-                <w:sz w:val="24"/>
-                <w:szCs w:val="24"/>
-              </w:rPr>
-            </w:pPr>
-            <w:r>
-              <w:rPr>
-                <w:b/>
-                <w:color w:val="000000" w:themeColor="text1"/>
-                <w:spacing w:val="-2"/>
-                <w:sz w:val="24"/>
-                <w:szCs w:val="24"/>
-              </w:rPr>
-              <w:t>Tipo:</w:t>
-            </w:r>
-          </w:p>
-          <w:p>
-            <w:pPr>
-              <w:pStyle w:val="TableParagraph"/>
-              <w:spacing w:line="265" w:lineRule="exact"/>
-              <w:rPr>
-                <w:color w:val="000000" w:themeColor="text1"/>
-                <w:sz w:val="24"/>
-                <w:szCs w:val="24"/>
-              </w:rPr>
-            </w:pPr>
-            <w:r>
-              <w:rPr>
-                <w:color w:val="000000" w:themeColor="text1"/>
-                <w:spacing w:val="-2"/>
-                <w:sz w:val="24"/>
-                <w:szCs w:val="24"/>
-              </w:rPr>
-              <w:t>FUNCIONAL</w:t>
-            </w:r>
-          </w:p>
-        </w:tc>
-        <w:tc>
-          <w:tcPr>
-            <w:tcW w:w="2996" w:type="pct"/>
-            <w:gridSpan w:val="2"/>
-            <w:vAlign w:val="center"/>
-          </w:tcPr>
-          <w:p>
-            <w:pPr>
-              <w:pStyle w:val="TableParagraph"/>
-              <w:rPr>
-                <w:b/>
-                <w:color w:val="000000" w:themeColor="text1"/>
-                <w:sz w:val="24"/>
-                <w:szCs w:val="24"/>
-              </w:rPr>
-            </w:pPr>
-            <w:r>
-              <w:rPr>
-                <w:b/>
-                <w:color w:val="000000" w:themeColor="text1"/>
-                <w:sz w:val="24"/>
-                <w:szCs w:val="24"/>
-              </w:rPr>
-              <w:t>Requerimiento</w:t>
-            </w:r>
-            <w:r>
-              <w:rPr>
-                <w:b/>
-                <w:color w:val="000000" w:themeColor="text1"/>
-                <w:spacing w:val="-2"/>
-                <w:sz w:val="24"/>
-                <w:szCs w:val="24"/>
-              </w:rPr>
-              <w:t xml:space="preserve"> </w:t>
-            </w:r>
-            <w:r>
-              <w:rPr>
-                <w:b/>
-                <w:color w:val="000000" w:themeColor="text1"/>
-                <w:sz w:val="24"/>
-                <w:szCs w:val="24"/>
-              </w:rPr>
-              <w:t>que</w:t>
-            </w:r>
-            <w:r>
-              <w:rPr>
-                <w:b/>
-                <w:color w:val="000000" w:themeColor="text1"/>
-                <w:spacing w:val="-3"/>
-                <w:sz w:val="24"/>
-                <w:szCs w:val="24"/>
-              </w:rPr>
-              <w:t xml:space="preserve"> </w:t>
-            </w:r>
-            <w:r>
-              <w:rPr>
-                <w:b/>
-                <w:color w:val="000000" w:themeColor="text1"/>
-                <w:sz w:val="24"/>
-                <w:szCs w:val="24"/>
-              </w:rPr>
-              <w:t>lo</w:t>
-            </w:r>
-            <w:r>
-              <w:rPr>
-                <w:b/>
-                <w:color w:val="000000" w:themeColor="text1"/>
-                <w:spacing w:val="-7"/>
-                <w:sz w:val="24"/>
-                <w:szCs w:val="24"/>
-              </w:rPr>
-              <w:t xml:space="preserve"> </w:t>
-            </w:r>
-            <w:r>
-              <w:rPr>
-                <w:b/>
-                <w:color w:val="000000" w:themeColor="text1"/>
-                <w:sz w:val="24"/>
-                <w:szCs w:val="24"/>
-              </w:rPr>
-              <w:t>utiliza</w:t>
-            </w:r>
-            <w:r>
-              <w:rPr>
-                <w:b/>
-                <w:color w:val="000000" w:themeColor="text1"/>
-                <w:spacing w:val="-1"/>
-                <w:sz w:val="24"/>
-                <w:szCs w:val="24"/>
-              </w:rPr>
-              <w:t xml:space="preserve"> </w:t>
-            </w:r>
-            <w:r>
-              <w:rPr>
-                <w:b/>
-                <w:color w:val="000000" w:themeColor="text1"/>
-                <w:sz w:val="24"/>
-                <w:szCs w:val="24"/>
-              </w:rPr>
-              <w:t>o</w:t>
-            </w:r>
-            <w:r>
-              <w:rPr>
-                <w:b/>
-                <w:color w:val="000000" w:themeColor="text1"/>
-                <w:spacing w:val="-2"/>
-                <w:sz w:val="24"/>
-                <w:szCs w:val="24"/>
-              </w:rPr>
-              <w:t xml:space="preserve"> especializa:</w:t>
-            </w:r>
-          </w:p>
-          <w:p>
-            <w:pPr>
-              <w:pStyle w:val="TableParagraph"/>
-              <w:spacing w:line="265" w:lineRule="exact"/>
-              <w:rPr>
-                <w:color w:val="000000" w:themeColor="text1"/>
-                <w:sz w:val="24"/>
-                <w:szCs w:val="24"/>
-              </w:rPr>
-            </w:pPr>
-            <w:r>
-              <w:rPr>
-                <w:color w:val="000000" w:themeColor="text1"/>
-                <w:spacing w:val="-2"/>
-                <w:sz w:val="24"/>
-                <w:szCs w:val="24"/>
-              </w:rPr>
-              <w:t xml:space="preserve">Usuario </w:t>
-            </w:r>
-            <w:r>
-              <w:rPr>
-                <w:color w:val="000000" w:themeColor="text1"/>
-                <w:spacing w:val="-2"/>
-                <w:sz w:val="24"/>
-                <w:szCs w:val="24"/>
-              </w:rPr>
-              <w:t>público</w:t>
-            </w:r>
-          </w:p>
-        </w:tc>
-      </w:tr>
-      <w:tr>
-        <w:trPr>
-          <w:trHeight w:val="20"/>
-        </w:trPr>
-        <w:tc>
-          <w:tcPr>
-            <w:tcW w:w="2004" w:type="pct"/>
-            <w:vAlign w:val="center"/>
-          </w:tcPr>
-          <w:p>
-            <w:pPr>
-              <w:pStyle w:val="TableParagraph"/>
-              <w:spacing w:before="1" w:line="268" w:lineRule="exact"/>
-              <w:rPr>
-                <w:b/>
-                <w:color w:val="000000" w:themeColor="text1"/>
-                <w:sz w:val="24"/>
-                <w:szCs w:val="24"/>
-              </w:rPr>
-            </w:pPr>
-            <w:r>
-              <w:rPr>
-                <w:b/>
-                <w:color w:val="000000" w:themeColor="text1"/>
-                <w:sz w:val="24"/>
-                <w:szCs w:val="24"/>
-              </w:rPr>
-              <w:t>Prioridad</w:t>
-            </w:r>
-            <w:r>
-              <w:rPr>
-                <w:b/>
-                <w:color w:val="000000" w:themeColor="text1"/>
-                <w:spacing w:val="1"/>
-                <w:sz w:val="24"/>
-                <w:szCs w:val="24"/>
-              </w:rPr>
-              <w:t xml:space="preserve"> </w:t>
-            </w:r>
-            <w:r>
-              <w:rPr>
-                <w:b/>
-                <w:color w:val="000000" w:themeColor="text1"/>
-                <w:sz w:val="24"/>
-                <w:szCs w:val="24"/>
-              </w:rPr>
-              <w:t>de</w:t>
-            </w:r>
-            <w:r>
-              <w:rPr>
-                <w:b/>
-                <w:color w:val="000000" w:themeColor="text1"/>
-                <w:spacing w:val="-6"/>
-                <w:sz w:val="24"/>
-                <w:szCs w:val="24"/>
-              </w:rPr>
-              <w:t xml:space="preserve"> </w:t>
-            </w:r>
-            <w:r>
-              <w:rPr>
-                <w:b/>
-                <w:color w:val="000000" w:themeColor="text1"/>
-                <w:spacing w:val="-2"/>
-                <w:sz w:val="24"/>
-                <w:szCs w:val="24"/>
-              </w:rPr>
-              <w:t>desarrollo:</w:t>
-            </w:r>
-          </w:p>
-          <w:p>
-            <w:pPr>
-              <w:pStyle w:val="TableParagraph"/>
-              <w:rPr>
-                <w:color w:val="000000" w:themeColor="text1"/>
-                <w:sz w:val="24"/>
-                <w:szCs w:val="24"/>
-              </w:rPr>
-            </w:pPr>
-            <w:r>
-              <w:rPr>
-                <w:color w:val="000000" w:themeColor="text1"/>
-                <w:sz w:val="24"/>
-                <w:szCs w:val="24"/>
-              </w:rPr>
-              <w:t>MEDIA</w:t>
-            </w:r>
-          </w:p>
-        </w:tc>
-        <w:tc>
-          <w:tcPr>
-            <w:tcW w:w="2996" w:type="pct"/>
-            <w:gridSpan w:val="2"/>
-            <w:vAlign w:val="center"/>
-          </w:tcPr>
-          <w:p>
-            <w:pPr>
-              <w:pStyle w:val="TableParagraph"/>
-              <w:spacing w:before="1" w:line="268" w:lineRule="exact"/>
-              <w:rPr>
-                <w:b/>
-                <w:color w:val="000000" w:themeColor="text1"/>
-                <w:sz w:val="24"/>
-                <w:szCs w:val="24"/>
-              </w:rPr>
-            </w:pPr>
-            <w:r>
-              <w:rPr>
-                <w:b/>
-                <w:color w:val="000000" w:themeColor="text1"/>
-                <w:sz w:val="24"/>
-                <w:szCs w:val="24"/>
-              </w:rPr>
-              <w:t>Documento</w:t>
-            </w:r>
-            <w:r>
-              <w:rPr>
-                <w:b/>
-                <w:color w:val="000000" w:themeColor="text1"/>
-                <w:spacing w:val="-8"/>
-                <w:sz w:val="24"/>
-                <w:szCs w:val="24"/>
-              </w:rPr>
-              <w:t xml:space="preserve"> </w:t>
-            </w:r>
-            <w:r>
-              <w:rPr>
-                <w:b/>
-                <w:color w:val="000000" w:themeColor="text1"/>
-                <w:sz w:val="24"/>
-                <w:szCs w:val="24"/>
-              </w:rPr>
-              <w:t>de</w:t>
-            </w:r>
-            <w:r>
-              <w:rPr>
-                <w:b/>
-                <w:color w:val="000000" w:themeColor="text1"/>
-                <w:spacing w:val="-4"/>
-                <w:sz w:val="24"/>
-                <w:szCs w:val="24"/>
-              </w:rPr>
-              <w:t xml:space="preserve"> </w:t>
-            </w:r>
-            <w:r>
-              <w:rPr>
-                <w:b/>
-                <w:color w:val="000000" w:themeColor="text1"/>
-                <w:sz w:val="24"/>
-                <w:szCs w:val="24"/>
-              </w:rPr>
-              <w:t>visualización</w:t>
-            </w:r>
-            <w:r>
-              <w:rPr>
-                <w:b/>
-                <w:color w:val="000000" w:themeColor="text1"/>
-                <w:spacing w:val="-1"/>
-                <w:sz w:val="24"/>
-                <w:szCs w:val="24"/>
-              </w:rPr>
-              <w:t xml:space="preserve"> </w:t>
-            </w:r>
-            <w:r>
-              <w:rPr>
-                <w:b/>
-                <w:color w:val="000000" w:themeColor="text1"/>
-                <w:spacing w:val="-2"/>
-                <w:sz w:val="24"/>
-                <w:szCs w:val="24"/>
-              </w:rPr>
-              <w:t>asociado:</w:t>
-            </w:r>
-          </w:p>
-          <w:p>
-            <w:pPr>
-              <w:pStyle w:val="TableParagraph"/>
-              <w:rPr>
-                <w:color w:val="000000" w:themeColor="text1"/>
-                <w:sz w:val="24"/>
-                <w:szCs w:val="24"/>
-              </w:rPr>
-            </w:pPr>
-            <w:r>
-              <w:rPr>
-                <w:color w:val="000000" w:themeColor="text1"/>
-                <w:sz w:val="24"/>
-                <w:szCs w:val="24"/>
-              </w:rPr>
-              <w:t>Mapa interactivo con indicador</w:t>
-            </w:r>
-          </w:p>
-        </w:tc>
-      </w:tr>
-      <w:tr>
-        <w:trPr>
-          <w:trHeight w:val="20"/>
-        </w:trPr>
-        <w:tc>
-          <w:tcPr>
-            <w:tcW w:w="2004" w:type="pct"/>
-            <w:vAlign w:val="center"/>
-          </w:tcPr>
-          <w:p>
-            <w:pPr>
-              <w:pStyle w:val="TableParagraph"/>
-              <w:spacing w:line="269" w:lineRule="exact"/>
-              <w:rPr>
-                <w:b/>
-                <w:color w:val="000000" w:themeColor="text1"/>
-                <w:spacing w:val="-2"/>
-                <w:sz w:val="24"/>
-                <w:szCs w:val="24"/>
-              </w:rPr>
-            </w:pPr>
-            <w:r>
-              <w:rPr>
-                <w:b/>
-                <w:color w:val="000000" w:themeColor="text1"/>
-                <w:spacing w:val="-2"/>
-                <w:sz w:val="24"/>
-                <w:szCs w:val="24"/>
-              </w:rPr>
-              <w:t>Entrada:</w:t>
-            </w:r>
-          </w:p>
-          <w:p>
-            <w:pPr>
-              <w:pStyle w:val="TableParagraph"/>
-              <w:spacing w:line="269" w:lineRule="exact"/>
-              <w:rPr>
-                <w:bCs/>
-                <w:color w:val="000000" w:themeColor="text1"/>
-                <w:sz w:val="24"/>
-                <w:szCs w:val="24"/>
-              </w:rPr>
-            </w:pPr>
-            <w:r>
-              <w:rPr>
-                <w:bCs/>
-                <w:color w:val="000000" w:themeColor="text1"/>
-                <w:sz w:val="24"/>
-                <w:szCs w:val="24"/>
-              </w:rPr>
-              <w:t>Ubicación del usuario y ubicación en tiempo real del vehículo</w:t>
-            </w:r>
-          </w:p>
-        </w:tc>
-        <w:tc>
-          <w:tcPr>
-            <w:tcW w:w="2996" w:type="pct"/>
-            <w:gridSpan w:val="2"/>
-            <w:vAlign w:val="center"/>
-          </w:tcPr>
-          <w:p>
-            <w:pPr>
-              <w:pStyle w:val="TableParagraph"/>
-              <w:spacing w:line="269" w:lineRule="exact"/>
-              <w:rPr>
-                <w:b/>
-                <w:color w:val="000000" w:themeColor="text1"/>
-                <w:sz w:val="24"/>
-                <w:szCs w:val="24"/>
-              </w:rPr>
-            </w:pPr>
-            <w:r>
-              <w:rPr>
-                <w:b/>
-                <w:color w:val="000000" w:themeColor="text1"/>
-                <w:spacing w:val="-2"/>
-                <w:sz w:val="24"/>
-                <w:szCs w:val="24"/>
-              </w:rPr>
-              <w:t>Salida:</w:t>
-            </w:r>
-          </w:p>
-          <w:p>
-            <w:pPr>
-              <w:pStyle w:val="TableParagraph"/>
-              <w:spacing w:line="272" w:lineRule="exact"/>
-              <w:rPr>
-                <w:color w:val="000000" w:themeColor="text1"/>
-                <w:sz w:val="24"/>
-                <w:szCs w:val="24"/>
-              </w:rPr>
-            </w:pPr>
-            <w:r>
-              <w:rPr>
-                <w:color w:val="000000" w:themeColor="text1"/>
-                <w:sz w:val="24"/>
-                <w:szCs w:val="24"/>
-              </w:rPr>
-              <w:t>Tiempo estimado de llegada en minutos</w:t>
-            </w:r>
-          </w:p>
-        </w:tc>
-      </w:tr>
-      <w:tr>
-        <w:trPr>
-          <w:trHeight w:val="20"/>
-        </w:trPr>
-        <w:tc>
-          <w:tcPr>
-            <w:tcW w:w="4999" w:type="pct"/>
-            <w:gridSpan w:val="3"/>
-            <w:vAlign w:val="center"/>
-          </w:tcPr>
-          <w:p>
-            <w:pPr>
-              <w:pStyle w:val="TableParagraph"/>
-              <w:spacing w:line="269" w:lineRule="exact"/>
-              <w:rPr>
-                <w:b/>
-                <w:color w:val="000000" w:themeColor="text1"/>
-                <w:sz w:val="24"/>
-                <w:szCs w:val="24"/>
-              </w:rPr>
-            </w:pPr>
-            <w:r>
-              <w:rPr>
-                <w:b/>
-                <w:color w:val="000000" w:themeColor="text1"/>
-                <w:spacing w:val="-2"/>
-                <w:sz w:val="24"/>
-                <w:szCs w:val="24"/>
-              </w:rPr>
-              <w:t>Descripción:</w:t>
-            </w:r>
-          </w:p>
-          <w:p>
-            <w:pPr>
-              <w:pStyle w:val="TableParagraph"/>
-              <w:spacing w:line="273" w:lineRule="exact"/>
-              <w:rPr>
-                <w:color w:val="000000" w:themeColor="text1"/>
-                <w:sz w:val="24"/>
-                <w:szCs w:val="24"/>
-              </w:rPr>
-            </w:pPr>
-            <w:r>
-              <w:rPr>
-                <w:color w:val="000000" w:themeColor="text1"/>
-                <w:sz w:val="24"/>
-                <w:szCs w:val="24"/>
-              </w:rPr>
-              <w:t xml:space="preserve">El sistema debe calcular y mostrar al usuario el tiempo estimado de llegada del </w:t>
-            </w:r>
-            <w:proofErr w:type="spellStart"/>
-            <w:r>
-              <w:rPr>
-                <w:color w:val="000000" w:themeColor="text1"/>
-                <w:sz w:val="24"/>
-                <w:szCs w:val="24"/>
-              </w:rPr>
-              <w:t>vehícul</w:t>
-            </w:r>
-            <w:r>
-              <w:rPr>
-                <w:color w:val="000000" w:themeColor="text1"/>
-                <w:sz w:val="24"/>
-                <w:szCs w:val="24"/>
-              </w:rPr>
-              <w:t>O</w:t>
-            </w:r>
-            <w:proofErr w:type="spellEnd"/>
-            <w:r>
-              <w:rPr>
-                <w:color w:val="000000" w:themeColor="text1"/>
-                <w:sz w:val="24"/>
-                <w:szCs w:val="24"/>
-              </w:rPr>
-              <w:t>, actualizando dicha estimación en tiempo real.</w:t>
-            </w:r>
-          </w:p>
-        </w:tc>
-      </w:tr>
-      <w:tr>
-        <w:trPr>
-          <w:trHeight w:val="20"/>
-        </w:trPr>
-        <w:tc>
-          <w:tcPr>
-            <w:tcW w:w="5000" w:type="pct"/>
-            <w:gridSpan w:val="3"/>
-            <w:vAlign w:val="center"/>
-          </w:tcPr>
-          <w:p>
-            <w:pPr>
-              <w:pStyle w:val="TableParagraph"/>
-              <w:spacing w:line="272" w:lineRule="exact"/>
-              <w:rPr>
-                <w:b/>
-                <w:color w:val="000000" w:themeColor="text1"/>
-                <w:sz w:val="24"/>
-                <w:szCs w:val="24"/>
-              </w:rPr>
-            </w:pPr>
-            <w:r>
-              <w:rPr>
-                <w:b/>
-                <w:color w:val="000000" w:themeColor="text1"/>
-                <w:sz w:val="24"/>
-                <w:szCs w:val="24"/>
-              </w:rPr>
-              <w:t>Manejo</w:t>
-            </w:r>
-            <w:r>
-              <w:rPr>
-                <w:b/>
-                <w:color w:val="000000" w:themeColor="text1"/>
-                <w:spacing w:val="-2"/>
-                <w:sz w:val="24"/>
-                <w:szCs w:val="24"/>
-              </w:rPr>
-              <w:t xml:space="preserve"> </w:t>
-            </w:r>
-            <w:r>
-              <w:rPr>
-                <w:b/>
-                <w:color w:val="000000" w:themeColor="text1"/>
-                <w:sz w:val="24"/>
-                <w:szCs w:val="24"/>
-              </w:rPr>
-              <w:t>de</w:t>
-            </w:r>
-            <w:r>
-              <w:rPr>
-                <w:b/>
-                <w:color w:val="000000" w:themeColor="text1"/>
-                <w:spacing w:val="-4"/>
-                <w:sz w:val="24"/>
-                <w:szCs w:val="24"/>
-              </w:rPr>
-              <w:t xml:space="preserve"> </w:t>
-            </w:r>
-            <w:r>
-              <w:rPr>
-                <w:b/>
-                <w:color w:val="000000" w:themeColor="text1"/>
-                <w:sz w:val="24"/>
-                <w:szCs w:val="24"/>
-              </w:rPr>
-              <w:t>situaciones</w:t>
-            </w:r>
-            <w:r>
-              <w:rPr>
-                <w:b/>
-                <w:color w:val="000000" w:themeColor="text1"/>
-                <w:spacing w:val="1"/>
-                <w:sz w:val="24"/>
-                <w:szCs w:val="24"/>
-              </w:rPr>
-              <w:t xml:space="preserve"> </w:t>
-            </w:r>
-            <w:r>
-              <w:rPr>
-                <w:b/>
-                <w:color w:val="000000" w:themeColor="text1"/>
-                <w:spacing w:val="-2"/>
-                <w:sz w:val="24"/>
-                <w:szCs w:val="24"/>
-              </w:rPr>
-              <w:t>anormales:</w:t>
-            </w:r>
-          </w:p>
-          <w:p>
-            <w:pPr>
-              <w:pStyle w:val="TableParagraph"/>
-              <w:spacing w:line="274" w:lineRule="exact"/>
-              <w:rPr>
-                <w:color w:val="000000" w:themeColor="text1"/>
-                <w:sz w:val="24"/>
-                <w:szCs w:val="24"/>
-              </w:rPr>
-            </w:pPr>
-            <w:r>
-              <w:rPr>
-                <w:color w:val="000000" w:themeColor="text1"/>
-                <w:sz w:val="24"/>
-                <w:szCs w:val="24"/>
-              </w:rPr>
-              <w:t>Si no se puede calcular el tiempo por falta de datos, mostrar un mensaje indicando que la estimación no está disponible.</w:t>
-            </w:r>
-          </w:p>
-        </w:tc>
-      </w:tr>
-      <w:tr>
-        <w:trPr>
-          <w:trHeight w:val="20"/>
-        </w:trPr>
-        <w:tc>
-          <w:tcPr>
-            <w:tcW w:w="5000" w:type="pct"/>
-            <w:gridSpan w:val="3"/>
-            <w:vAlign w:val="center"/>
-          </w:tcPr>
-          <w:p>
-            <w:pPr>
-              <w:pStyle w:val="TableParagraph"/>
-              <w:spacing w:line="269" w:lineRule="exact"/>
-              <w:rPr>
-                <w:b/>
-                <w:color w:val="000000" w:themeColor="text1"/>
-                <w:sz w:val="24"/>
-                <w:szCs w:val="24"/>
-              </w:rPr>
-            </w:pPr>
-            <w:r>
-              <w:rPr>
-                <w:b/>
-                <w:color w:val="000000" w:themeColor="text1"/>
-                <w:sz w:val="24"/>
-                <w:szCs w:val="24"/>
-              </w:rPr>
-              <w:t>Criterios</w:t>
-            </w:r>
-            <w:r>
-              <w:rPr>
-                <w:b/>
-                <w:color w:val="000000" w:themeColor="text1"/>
-                <w:spacing w:val="-6"/>
-                <w:sz w:val="24"/>
-                <w:szCs w:val="24"/>
-              </w:rPr>
-              <w:t xml:space="preserve"> </w:t>
-            </w:r>
-            <w:r>
-              <w:rPr>
-                <w:b/>
-                <w:color w:val="000000" w:themeColor="text1"/>
-                <w:sz w:val="24"/>
-                <w:szCs w:val="24"/>
-              </w:rPr>
-              <w:t>de</w:t>
-            </w:r>
-            <w:r>
-              <w:rPr>
-                <w:b/>
-                <w:color w:val="000000" w:themeColor="text1"/>
-                <w:spacing w:val="-1"/>
-                <w:sz w:val="24"/>
-                <w:szCs w:val="24"/>
-              </w:rPr>
-              <w:t xml:space="preserve"> </w:t>
-            </w:r>
-            <w:r>
-              <w:rPr>
-                <w:b/>
-                <w:color w:val="000000" w:themeColor="text1"/>
-                <w:spacing w:val="-2"/>
-                <w:sz w:val="24"/>
-                <w:szCs w:val="24"/>
-              </w:rPr>
-              <w:t>aceptación:</w:t>
-            </w:r>
-          </w:p>
-          <w:p>
-            <w:pPr>
-              <w:pStyle w:val="TableParagraph"/>
-              <w:rPr>
-                <w:color w:val="000000" w:themeColor="text1"/>
-                <w:sz w:val="24"/>
-                <w:szCs w:val="24"/>
-                <w:lang w:val="es-CO"/>
-              </w:rPr>
-            </w:pPr>
-            <w:r>
-              <w:rPr>
-                <w:color w:val="000000" w:themeColor="text1"/>
-                <w:sz w:val="24"/>
-                <w:szCs w:val="24"/>
-                <w:lang w:val="es-CO"/>
-              </w:rPr>
-              <w:t>-</w:t>
-            </w:r>
-            <w:r>
-              <w:rPr>
-                <w:color w:val="000000" w:themeColor="text1"/>
-                <w:sz w:val="24"/>
-                <w:szCs w:val="24"/>
-              </w:rPr>
-              <w:t>El tiempo estimado debe actualizarse automáticamente sin recargar la página.</w:t>
-            </w:r>
-          </w:p>
-        </w:tc>
-      </w:tr>
-    </w:tbl>
-    <w:p>
-      <w:pPr>
-        <w:rPr>
-          <w:sz w:val="24"/>
-          <w:szCs w:val="24"/>
-        </w:rPr>
-      </w:pPr>
-    </w:p>
-    <w:tbl>
-      <w:tblPr>
-        <w:tblStyle w:val="TableNormal"/>
-        <w:tblW w:w="5000" w:type="pct"/>
-        <w:tblBorders>
-          <w:top w:val="single" w:sz="4" w:space="0" w:color="000000"/>
-          <w:left w:val="single" w:sz="4" w:space="0" w:color="000000"/>
-          <w:bottom w:val="single" w:sz="4" w:space="0" w:color="000000"/>
-          <w:right w:val="single" w:sz="4" w:space="0" w:color="000000"/>
-          <w:insideH w:val="single" w:sz="4" w:space="0" w:color="000000"/>
-          <w:insideV w:val="single" w:sz="4" w:space="0" w:color="000000"/>
-        </w:tblBorders>
-        <w:tblCellMar>
-          <w:top w:w="28" w:type="dxa"/>
-          <w:left w:w="28" w:type="dxa"/>
-          <w:bottom w:w="28" w:type="dxa"/>
-          <w:right w:w="28" w:type="dxa"/>
-        </w:tblCellMar>
-        <w:tblLook w:val="01E0" w:firstRow="1" w:lastRow="1" w:firstColumn="1" w:lastColumn="1" w:noHBand="0" w:noVBand="0"/>
-      </w:tblPr>
-      <w:tblGrid>
-        <w:gridCol w:w="3774"/>
-        <w:gridCol w:w="1968"/>
-        <w:gridCol w:w="3674"/>
-      </w:tblGrid>
-      <w:tr>
-        <w:trPr>
-          <w:trHeight w:val="20"/>
-        </w:trPr>
-        <w:tc>
-          <w:tcPr>
-            <w:tcW w:w="3049" w:type="pct"/>
-            <w:gridSpan w:val="2"/>
-            <w:vAlign w:val="center"/>
-          </w:tcPr>
-          <w:p>
-            <w:pPr>
-              <w:pStyle w:val="TableParagraph"/>
-              <w:rPr>
-                <w:b/>
-                <w:color w:val="000000" w:themeColor="text1"/>
-                <w:sz w:val="24"/>
-                <w:szCs w:val="24"/>
-              </w:rPr>
-            </w:pPr>
-            <w:r>
-              <w:rPr>
-                <w:b/>
-                <w:color w:val="000000" w:themeColor="text1"/>
-                <w:spacing w:val="-2"/>
-                <w:sz w:val="24"/>
-                <w:szCs w:val="24"/>
-              </w:rPr>
-              <w:t>Identificador:</w:t>
-            </w:r>
-          </w:p>
-          <w:p>
-            <w:pPr>
-              <w:pStyle w:val="TableParagraph"/>
-              <w:spacing w:line="265" w:lineRule="exact"/>
-              <w:rPr>
-                <w:color w:val="000000" w:themeColor="text1"/>
-                <w:sz w:val="24"/>
-                <w:szCs w:val="24"/>
-              </w:rPr>
-            </w:pPr>
-            <w:r>
-              <w:rPr>
-                <w:color w:val="000000" w:themeColor="text1"/>
-                <w:spacing w:val="-2"/>
-                <w:sz w:val="24"/>
-                <w:szCs w:val="24"/>
-              </w:rPr>
-              <w:t>RF-</w:t>
-            </w:r>
-            <w:r>
-              <w:rPr>
-                <w:color w:val="000000" w:themeColor="text1"/>
-                <w:spacing w:val="-5"/>
-                <w:sz w:val="24"/>
-                <w:szCs w:val="24"/>
-              </w:rPr>
-              <w:t>21</w:t>
-            </w:r>
-          </w:p>
-        </w:tc>
-        <w:tc>
-          <w:tcPr>
-            <w:tcW w:w="1950" w:type="pct"/>
-            <w:vAlign w:val="center"/>
-          </w:tcPr>
-          <w:p>
-            <w:pPr>
-              <w:pStyle w:val="TableParagraph"/>
-              <w:rPr>
-                <w:b/>
-                <w:color w:val="000000" w:themeColor="text1"/>
-                <w:sz w:val="24"/>
-                <w:szCs w:val="24"/>
-              </w:rPr>
-            </w:pPr>
-            <w:r>
-              <w:rPr>
-                <w:b/>
-                <w:color w:val="000000" w:themeColor="text1"/>
-                <w:spacing w:val="-2"/>
-                <w:sz w:val="24"/>
-                <w:szCs w:val="24"/>
-              </w:rPr>
-              <w:t>Nombre:</w:t>
-            </w:r>
-          </w:p>
-          <w:p>
-            <w:pPr>
-              <w:pStyle w:val="TableParagraph"/>
-              <w:spacing w:line="265" w:lineRule="exact"/>
-              <w:rPr>
-                <w:color w:val="000000" w:themeColor="text1"/>
-                <w:sz w:val="24"/>
-                <w:szCs w:val="24"/>
-              </w:rPr>
-            </w:pPr>
-            <w:r>
-              <w:rPr>
-                <w:color w:val="000000" w:themeColor="text1"/>
-                <w:sz w:val="24"/>
-                <w:szCs w:val="24"/>
-              </w:rPr>
-              <w:t>Notificación por desviación de ruta</w:t>
-            </w:r>
-          </w:p>
-        </w:tc>
-      </w:tr>
-      <w:tr>
-        <w:trPr>
-          <w:trHeight w:val="20"/>
-        </w:trPr>
-        <w:tc>
-          <w:tcPr>
-            <w:tcW w:w="2004" w:type="pct"/>
-            <w:vAlign w:val="center"/>
-          </w:tcPr>
-          <w:p>
-            <w:pPr>
-              <w:pStyle w:val="TableParagraph"/>
-              <w:rPr>
-                <w:b/>
-                <w:color w:val="000000" w:themeColor="text1"/>
-                <w:sz w:val="24"/>
-                <w:szCs w:val="24"/>
-              </w:rPr>
-            </w:pPr>
-            <w:r>
-              <w:rPr>
-                <w:b/>
-                <w:color w:val="000000" w:themeColor="text1"/>
-                <w:spacing w:val="-2"/>
-                <w:sz w:val="24"/>
-                <w:szCs w:val="24"/>
-              </w:rPr>
-              <w:t>Tipo:</w:t>
-            </w:r>
-          </w:p>
-          <w:p>
-            <w:pPr>
-              <w:pStyle w:val="TableParagraph"/>
-              <w:spacing w:line="265" w:lineRule="exact"/>
-              <w:rPr>
-                <w:color w:val="000000" w:themeColor="text1"/>
-                <w:sz w:val="24"/>
-                <w:szCs w:val="24"/>
-              </w:rPr>
-            </w:pPr>
-            <w:r>
-              <w:rPr>
-                <w:color w:val="000000" w:themeColor="text1"/>
-                <w:spacing w:val="-2"/>
-                <w:sz w:val="24"/>
-                <w:szCs w:val="24"/>
-              </w:rPr>
-              <w:t>FUNCIONAL</w:t>
-            </w:r>
-          </w:p>
-        </w:tc>
-        <w:tc>
-          <w:tcPr>
-            <w:tcW w:w="2996" w:type="pct"/>
-            <w:gridSpan w:val="2"/>
-            <w:vAlign w:val="center"/>
-          </w:tcPr>
-          <w:p>
-            <w:pPr>
-              <w:pStyle w:val="TableParagraph"/>
-              <w:rPr>
-                <w:b/>
-                <w:color w:val="000000" w:themeColor="text1"/>
-                <w:sz w:val="24"/>
-                <w:szCs w:val="24"/>
-              </w:rPr>
-            </w:pPr>
-            <w:r>
-              <w:rPr>
-                <w:b/>
-                <w:color w:val="000000" w:themeColor="text1"/>
-                <w:sz w:val="24"/>
-                <w:szCs w:val="24"/>
-              </w:rPr>
-              <w:t>Requerimiento</w:t>
-            </w:r>
-            <w:r>
-              <w:rPr>
-                <w:b/>
-                <w:color w:val="000000" w:themeColor="text1"/>
-                <w:spacing w:val="-2"/>
-                <w:sz w:val="24"/>
-                <w:szCs w:val="24"/>
-              </w:rPr>
-              <w:t xml:space="preserve"> </w:t>
-            </w:r>
-            <w:r>
-              <w:rPr>
-                <w:b/>
-                <w:color w:val="000000" w:themeColor="text1"/>
-                <w:sz w:val="24"/>
-                <w:szCs w:val="24"/>
-              </w:rPr>
-              <w:t>que</w:t>
-            </w:r>
-            <w:r>
-              <w:rPr>
-                <w:b/>
-                <w:color w:val="000000" w:themeColor="text1"/>
-                <w:spacing w:val="-3"/>
-                <w:sz w:val="24"/>
-                <w:szCs w:val="24"/>
-              </w:rPr>
-              <w:t xml:space="preserve"> </w:t>
-            </w:r>
-            <w:r>
-              <w:rPr>
-                <w:b/>
-                <w:color w:val="000000" w:themeColor="text1"/>
-                <w:sz w:val="24"/>
-                <w:szCs w:val="24"/>
-              </w:rPr>
-              <w:t>lo</w:t>
-            </w:r>
-            <w:r>
-              <w:rPr>
-                <w:b/>
-                <w:color w:val="000000" w:themeColor="text1"/>
-                <w:spacing w:val="-7"/>
-                <w:sz w:val="24"/>
-                <w:szCs w:val="24"/>
-              </w:rPr>
-              <w:t xml:space="preserve"> </w:t>
-            </w:r>
-            <w:r>
-              <w:rPr>
-                <w:b/>
-                <w:color w:val="000000" w:themeColor="text1"/>
-                <w:sz w:val="24"/>
-                <w:szCs w:val="24"/>
-              </w:rPr>
-              <w:t>utiliza</w:t>
-            </w:r>
-            <w:r>
-              <w:rPr>
-                <w:b/>
-                <w:color w:val="000000" w:themeColor="text1"/>
-                <w:spacing w:val="-1"/>
-                <w:sz w:val="24"/>
-                <w:szCs w:val="24"/>
-              </w:rPr>
-              <w:t xml:space="preserve"> </w:t>
-            </w:r>
-            <w:r>
-              <w:rPr>
-                <w:b/>
-                <w:color w:val="000000" w:themeColor="text1"/>
-                <w:sz w:val="24"/>
-                <w:szCs w:val="24"/>
-              </w:rPr>
-              <w:t>o</w:t>
-            </w:r>
-            <w:r>
-              <w:rPr>
-                <w:b/>
-                <w:color w:val="000000" w:themeColor="text1"/>
-                <w:spacing w:val="-2"/>
-                <w:sz w:val="24"/>
-                <w:szCs w:val="24"/>
-              </w:rPr>
-              <w:t xml:space="preserve"> especializa:</w:t>
-            </w:r>
-          </w:p>
-          <w:p>
-            <w:pPr>
-              <w:pStyle w:val="TableParagraph"/>
-              <w:spacing w:line="265" w:lineRule="exact"/>
-              <w:rPr>
-                <w:color w:val="000000" w:themeColor="text1"/>
-                <w:sz w:val="24"/>
-                <w:szCs w:val="24"/>
-              </w:rPr>
-            </w:pPr>
-            <w:r>
-              <w:rPr>
-                <w:color w:val="000000" w:themeColor="text1"/>
-                <w:spacing w:val="-2"/>
-                <w:sz w:val="24"/>
-                <w:szCs w:val="24"/>
-              </w:rPr>
-              <w:t xml:space="preserve">Usuario </w:t>
-            </w:r>
-            <w:r>
-              <w:rPr>
-                <w:color w:val="000000" w:themeColor="text1"/>
-                <w:spacing w:val="-2"/>
-                <w:sz w:val="24"/>
-                <w:szCs w:val="24"/>
-              </w:rPr>
-              <w:t>público</w:t>
-            </w:r>
-          </w:p>
-        </w:tc>
-      </w:tr>
-      <w:tr>
-        <w:trPr>
-          <w:trHeight w:val="20"/>
-        </w:trPr>
-        <w:tc>
-          <w:tcPr>
-            <w:tcW w:w="2004" w:type="pct"/>
-            <w:vAlign w:val="center"/>
-          </w:tcPr>
-          <w:p>
-            <w:pPr>
-              <w:pStyle w:val="TableParagraph"/>
-              <w:spacing w:before="1" w:line="268" w:lineRule="exact"/>
-              <w:rPr>
-                <w:b/>
-                <w:color w:val="000000" w:themeColor="text1"/>
-                <w:sz w:val="24"/>
-                <w:szCs w:val="24"/>
-              </w:rPr>
-            </w:pPr>
-            <w:r>
-              <w:rPr>
-                <w:b/>
-                <w:color w:val="000000" w:themeColor="text1"/>
-                <w:sz w:val="24"/>
-                <w:szCs w:val="24"/>
-              </w:rPr>
-              <w:t>Prioridad</w:t>
-            </w:r>
-            <w:r>
-              <w:rPr>
-                <w:b/>
-                <w:color w:val="000000" w:themeColor="text1"/>
-                <w:spacing w:val="1"/>
-                <w:sz w:val="24"/>
-                <w:szCs w:val="24"/>
-              </w:rPr>
-              <w:t xml:space="preserve"> </w:t>
-            </w:r>
-            <w:r>
-              <w:rPr>
-                <w:b/>
-                <w:color w:val="000000" w:themeColor="text1"/>
-                <w:sz w:val="24"/>
-                <w:szCs w:val="24"/>
-              </w:rPr>
-              <w:t>de</w:t>
-            </w:r>
-            <w:r>
-              <w:rPr>
-                <w:b/>
-                <w:color w:val="000000" w:themeColor="text1"/>
-                <w:spacing w:val="-6"/>
-                <w:sz w:val="24"/>
-                <w:szCs w:val="24"/>
-              </w:rPr>
-              <w:t xml:space="preserve"> </w:t>
-            </w:r>
-            <w:r>
-              <w:rPr>
-                <w:b/>
-                <w:color w:val="000000" w:themeColor="text1"/>
-                <w:spacing w:val="-2"/>
-                <w:sz w:val="24"/>
-                <w:szCs w:val="24"/>
-              </w:rPr>
-              <w:t>desarrollo:</w:t>
-            </w:r>
-          </w:p>
-          <w:p>
-            <w:pPr>
-              <w:pStyle w:val="TableParagraph"/>
-              <w:rPr>
-                <w:color w:val="000000" w:themeColor="text1"/>
-                <w:sz w:val="24"/>
-                <w:szCs w:val="24"/>
-              </w:rPr>
-            </w:pPr>
-            <w:r>
-              <w:rPr>
-                <w:color w:val="000000" w:themeColor="text1"/>
-                <w:sz w:val="24"/>
-                <w:szCs w:val="24"/>
-              </w:rPr>
-              <w:t>ALTA</w:t>
-            </w:r>
-          </w:p>
-        </w:tc>
-        <w:tc>
-          <w:tcPr>
-            <w:tcW w:w="2996" w:type="pct"/>
-            <w:gridSpan w:val="2"/>
-            <w:vAlign w:val="center"/>
-          </w:tcPr>
-          <w:p>
-            <w:pPr>
-              <w:pStyle w:val="TableParagraph"/>
-              <w:spacing w:before="1" w:line="268" w:lineRule="exact"/>
-              <w:rPr>
-                <w:b/>
-                <w:color w:val="000000" w:themeColor="text1"/>
-                <w:sz w:val="24"/>
-                <w:szCs w:val="24"/>
-              </w:rPr>
-            </w:pPr>
-            <w:r>
-              <w:rPr>
-                <w:b/>
-                <w:color w:val="000000" w:themeColor="text1"/>
-                <w:sz w:val="24"/>
-                <w:szCs w:val="24"/>
-              </w:rPr>
-              <w:t>Documento</w:t>
-            </w:r>
-            <w:r>
-              <w:rPr>
-                <w:b/>
-                <w:color w:val="000000" w:themeColor="text1"/>
-                <w:spacing w:val="-8"/>
-                <w:sz w:val="24"/>
-                <w:szCs w:val="24"/>
-              </w:rPr>
-              <w:t xml:space="preserve"> </w:t>
-            </w:r>
-            <w:r>
-              <w:rPr>
-                <w:b/>
-                <w:color w:val="000000" w:themeColor="text1"/>
-                <w:sz w:val="24"/>
-                <w:szCs w:val="24"/>
-              </w:rPr>
-              <w:t>de</w:t>
-            </w:r>
-            <w:r>
-              <w:rPr>
-                <w:b/>
-                <w:color w:val="000000" w:themeColor="text1"/>
-                <w:spacing w:val="-4"/>
-                <w:sz w:val="24"/>
-                <w:szCs w:val="24"/>
-              </w:rPr>
-              <w:t xml:space="preserve"> </w:t>
-            </w:r>
-            <w:r>
-              <w:rPr>
-                <w:b/>
-                <w:color w:val="000000" w:themeColor="text1"/>
-                <w:sz w:val="24"/>
-                <w:szCs w:val="24"/>
-              </w:rPr>
-              <w:t>visualización</w:t>
-            </w:r>
-            <w:r>
-              <w:rPr>
-                <w:b/>
-                <w:color w:val="000000" w:themeColor="text1"/>
-                <w:spacing w:val="-1"/>
-                <w:sz w:val="24"/>
-                <w:szCs w:val="24"/>
-              </w:rPr>
-              <w:t xml:space="preserve"> </w:t>
-            </w:r>
-            <w:r>
-              <w:rPr>
-                <w:b/>
-                <w:color w:val="000000" w:themeColor="text1"/>
-                <w:spacing w:val="-2"/>
-                <w:sz w:val="24"/>
-                <w:szCs w:val="24"/>
-              </w:rPr>
-              <w:t>asociado:</w:t>
-            </w:r>
-          </w:p>
-          <w:p>
-            <w:pPr>
-              <w:pStyle w:val="TableParagraph"/>
-              <w:rPr>
-                <w:color w:val="000000" w:themeColor="text1"/>
-                <w:sz w:val="24"/>
-                <w:szCs w:val="24"/>
-              </w:rPr>
-            </w:pPr>
-            <w:r>
-              <w:rPr>
-                <w:color w:val="000000" w:themeColor="text1"/>
-                <w:sz w:val="24"/>
-                <w:szCs w:val="24"/>
-              </w:rPr>
-              <w:t>Sistema de alertas</w:t>
-            </w:r>
-          </w:p>
-        </w:tc>
-      </w:tr>
-      <w:tr>
-        <w:trPr>
-          <w:trHeight w:val="20"/>
-        </w:trPr>
-        <w:tc>
-          <w:tcPr>
-            <w:tcW w:w="2004" w:type="pct"/>
-            <w:vAlign w:val="center"/>
-          </w:tcPr>
-          <w:p>
-            <w:pPr>
-              <w:pStyle w:val="TableParagraph"/>
-              <w:spacing w:line="269" w:lineRule="exact"/>
-              <w:rPr>
-                <w:b/>
-                <w:color w:val="000000" w:themeColor="text1"/>
-                <w:spacing w:val="-2"/>
-                <w:sz w:val="24"/>
-                <w:szCs w:val="24"/>
-              </w:rPr>
-            </w:pPr>
-            <w:r>
-              <w:rPr>
-                <w:b/>
-                <w:color w:val="000000" w:themeColor="text1"/>
-                <w:spacing w:val="-2"/>
-                <w:sz w:val="24"/>
-                <w:szCs w:val="24"/>
-              </w:rPr>
-              <w:t>Entrada:</w:t>
-            </w:r>
-          </w:p>
-          <w:p>
-            <w:pPr>
-              <w:pStyle w:val="TableParagraph"/>
-              <w:spacing w:line="269" w:lineRule="exact"/>
-              <w:rPr>
-                <w:bCs/>
-                <w:color w:val="000000" w:themeColor="text1"/>
-                <w:sz w:val="24"/>
-                <w:szCs w:val="24"/>
-              </w:rPr>
-            </w:pPr>
-            <w:r>
-              <w:rPr>
-                <w:bCs/>
-                <w:color w:val="000000" w:themeColor="text1"/>
-                <w:sz w:val="24"/>
-                <w:szCs w:val="24"/>
-              </w:rPr>
-              <w:lastRenderedPageBreak/>
-              <w:t>Ubicación en tiempo real del vehículo</w:t>
-            </w:r>
-          </w:p>
-        </w:tc>
-        <w:tc>
-          <w:tcPr>
-            <w:tcW w:w="2996" w:type="pct"/>
-            <w:gridSpan w:val="2"/>
-            <w:vAlign w:val="center"/>
-          </w:tcPr>
-          <w:p>
-            <w:pPr>
-              <w:pStyle w:val="TableParagraph"/>
-              <w:spacing w:line="269" w:lineRule="exact"/>
-              <w:rPr>
-                <w:b/>
-                <w:color w:val="000000" w:themeColor="text1"/>
-                <w:sz w:val="24"/>
-                <w:szCs w:val="24"/>
-              </w:rPr>
-            </w:pPr>
-            <w:r>
-              <w:rPr>
-                <w:b/>
-                <w:color w:val="000000" w:themeColor="text1"/>
-                <w:spacing w:val="-2"/>
-                <w:sz w:val="24"/>
-                <w:szCs w:val="24"/>
-              </w:rPr>
-              <w:lastRenderedPageBreak/>
-              <w:t>Salida:</w:t>
-            </w:r>
-          </w:p>
-          <w:p>
-            <w:pPr>
-              <w:pStyle w:val="TableParagraph"/>
-              <w:spacing w:line="272" w:lineRule="exact"/>
-              <w:rPr>
-                <w:color w:val="000000" w:themeColor="text1"/>
-                <w:sz w:val="24"/>
-                <w:szCs w:val="24"/>
-              </w:rPr>
-            </w:pPr>
-            <w:r>
-              <w:rPr>
-                <w:color w:val="000000" w:themeColor="text1"/>
-                <w:sz w:val="24"/>
-                <w:szCs w:val="24"/>
-              </w:rPr>
-              <w:lastRenderedPageBreak/>
-              <w:t>Notificación o alerta al usuario</w:t>
-            </w:r>
-          </w:p>
-        </w:tc>
-      </w:tr>
-      <w:tr>
-        <w:trPr>
-          <w:trHeight w:val="20"/>
-        </w:trPr>
-        <w:tc>
-          <w:tcPr>
-            <w:tcW w:w="4999" w:type="pct"/>
-            <w:gridSpan w:val="3"/>
-            <w:vAlign w:val="center"/>
-          </w:tcPr>
-          <w:p>
-            <w:pPr>
-              <w:pStyle w:val="TableParagraph"/>
-              <w:spacing w:line="269" w:lineRule="exact"/>
-              <w:rPr>
-                <w:b/>
-                <w:color w:val="000000" w:themeColor="text1"/>
-                <w:sz w:val="24"/>
-                <w:szCs w:val="24"/>
-              </w:rPr>
-            </w:pPr>
-            <w:r>
-              <w:rPr>
-                <w:b/>
-                <w:color w:val="000000" w:themeColor="text1"/>
-                <w:spacing w:val="-2"/>
-                <w:sz w:val="24"/>
-                <w:szCs w:val="24"/>
-              </w:rPr>
-              <w:lastRenderedPageBreak/>
-              <w:t>Descripción:</w:t>
-            </w:r>
-          </w:p>
-          <w:p>
-            <w:pPr>
-              <w:pStyle w:val="TableParagraph"/>
-              <w:spacing w:line="273" w:lineRule="exact"/>
-              <w:rPr>
-                <w:color w:val="000000" w:themeColor="text1"/>
-                <w:sz w:val="24"/>
-                <w:szCs w:val="24"/>
-              </w:rPr>
-            </w:pPr>
-            <w:r>
-              <w:rPr>
-                <w:color w:val="000000" w:themeColor="text1"/>
-                <w:sz w:val="24"/>
-                <w:szCs w:val="24"/>
-              </w:rPr>
-              <w:t>El sistema debe generar automáticamente una alerta cuando el vehículo se desvíe significativamente de la ruta planificada.</w:t>
-            </w:r>
-          </w:p>
-        </w:tc>
-      </w:tr>
-      <w:tr>
-        <w:trPr>
-          <w:trHeight w:val="20"/>
-        </w:trPr>
-        <w:tc>
-          <w:tcPr>
-            <w:tcW w:w="5000" w:type="pct"/>
-            <w:gridSpan w:val="3"/>
-            <w:vAlign w:val="center"/>
-          </w:tcPr>
-          <w:p>
-            <w:pPr>
-              <w:pStyle w:val="TableParagraph"/>
-              <w:spacing w:line="272" w:lineRule="exact"/>
-              <w:rPr>
-                <w:b/>
-                <w:color w:val="000000" w:themeColor="text1"/>
-                <w:sz w:val="24"/>
-                <w:szCs w:val="24"/>
-              </w:rPr>
-            </w:pPr>
-            <w:r>
-              <w:rPr>
-                <w:b/>
-                <w:color w:val="000000" w:themeColor="text1"/>
-                <w:sz w:val="24"/>
-                <w:szCs w:val="24"/>
-              </w:rPr>
-              <w:t>Manejo</w:t>
-            </w:r>
-            <w:r>
-              <w:rPr>
-                <w:b/>
-                <w:color w:val="000000" w:themeColor="text1"/>
-                <w:spacing w:val="-2"/>
-                <w:sz w:val="24"/>
-                <w:szCs w:val="24"/>
-              </w:rPr>
-              <w:t xml:space="preserve"> </w:t>
-            </w:r>
-            <w:r>
-              <w:rPr>
-                <w:b/>
-                <w:color w:val="000000" w:themeColor="text1"/>
-                <w:sz w:val="24"/>
-                <w:szCs w:val="24"/>
-              </w:rPr>
-              <w:t>de</w:t>
-            </w:r>
-            <w:r>
-              <w:rPr>
-                <w:b/>
-                <w:color w:val="000000" w:themeColor="text1"/>
-                <w:spacing w:val="-4"/>
-                <w:sz w:val="24"/>
-                <w:szCs w:val="24"/>
-              </w:rPr>
-              <w:t xml:space="preserve"> </w:t>
-            </w:r>
-            <w:r>
-              <w:rPr>
-                <w:b/>
-                <w:color w:val="000000" w:themeColor="text1"/>
-                <w:sz w:val="24"/>
-                <w:szCs w:val="24"/>
-              </w:rPr>
-              <w:t>situaciones</w:t>
-            </w:r>
-            <w:r>
-              <w:rPr>
-                <w:b/>
-                <w:color w:val="000000" w:themeColor="text1"/>
-                <w:spacing w:val="1"/>
-                <w:sz w:val="24"/>
-                <w:szCs w:val="24"/>
-              </w:rPr>
-              <w:t xml:space="preserve"> </w:t>
-            </w:r>
-            <w:r>
-              <w:rPr>
-                <w:b/>
-                <w:color w:val="000000" w:themeColor="text1"/>
-                <w:spacing w:val="-2"/>
-                <w:sz w:val="24"/>
-                <w:szCs w:val="24"/>
-              </w:rPr>
-              <w:t>anormales:</w:t>
-            </w:r>
-          </w:p>
-          <w:p>
-            <w:pPr>
-              <w:pStyle w:val="TableParagraph"/>
-              <w:spacing w:line="274" w:lineRule="exact"/>
-              <w:rPr>
-                <w:color w:val="000000" w:themeColor="text1"/>
-                <w:sz w:val="24"/>
-                <w:szCs w:val="24"/>
-              </w:rPr>
-            </w:pPr>
-            <w:r>
-              <w:rPr>
-                <w:color w:val="000000" w:themeColor="text1"/>
-                <w:sz w:val="24"/>
-                <w:szCs w:val="24"/>
-              </w:rPr>
-              <w:t>Si el vehículo pierde señal GPS, debe mostrarse un mensaje informativo.</w:t>
-            </w:r>
-          </w:p>
-        </w:tc>
-      </w:tr>
-      <w:tr>
-        <w:trPr>
-          <w:trHeight w:val="20"/>
-        </w:trPr>
-        <w:tc>
-          <w:tcPr>
-            <w:tcW w:w="5000" w:type="pct"/>
-            <w:gridSpan w:val="3"/>
-            <w:vAlign w:val="center"/>
-          </w:tcPr>
-          <w:p>
-            <w:pPr>
-              <w:pStyle w:val="TableParagraph"/>
-              <w:spacing w:line="269" w:lineRule="exact"/>
-              <w:rPr>
-                <w:b/>
-                <w:color w:val="000000" w:themeColor="text1"/>
-                <w:sz w:val="24"/>
-                <w:szCs w:val="24"/>
-              </w:rPr>
-            </w:pPr>
-            <w:r>
-              <w:rPr>
-                <w:b/>
-                <w:color w:val="000000" w:themeColor="text1"/>
-                <w:sz w:val="24"/>
-                <w:szCs w:val="24"/>
-              </w:rPr>
-              <w:t>Criterios</w:t>
-            </w:r>
-            <w:r>
-              <w:rPr>
-                <w:b/>
-                <w:color w:val="000000" w:themeColor="text1"/>
-                <w:spacing w:val="-6"/>
-                <w:sz w:val="24"/>
-                <w:szCs w:val="24"/>
-              </w:rPr>
-              <w:t xml:space="preserve"> </w:t>
-            </w:r>
-            <w:r>
-              <w:rPr>
-                <w:b/>
-                <w:color w:val="000000" w:themeColor="text1"/>
-                <w:sz w:val="24"/>
-                <w:szCs w:val="24"/>
-              </w:rPr>
-              <w:t>de</w:t>
-            </w:r>
-            <w:r>
-              <w:rPr>
-                <w:b/>
-                <w:color w:val="000000" w:themeColor="text1"/>
-                <w:spacing w:val="-1"/>
-                <w:sz w:val="24"/>
-                <w:szCs w:val="24"/>
-              </w:rPr>
-              <w:t xml:space="preserve"> </w:t>
-            </w:r>
-            <w:r>
-              <w:rPr>
-                <w:b/>
-                <w:color w:val="000000" w:themeColor="text1"/>
-                <w:spacing w:val="-2"/>
-                <w:sz w:val="24"/>
-                <w:szCs w:val="24"/>
-              </w:rPr>
-              <w:t>aceptación:</w:t>
-            </w:r>
-          </w:p>
-          <w:p>
-            <w:pPr>
-              <w:pStyle w:val="TableParagraph"/>
-              <w:rPr>
-                <w:color w:val="000000" w:themeColor="text1"/>
-                <w:sz w:val="24"/>
-                <w:szCs w:val="24"/>
-                <w:lang w:val="es-CO"/>
-              </w:rPr>
-            </w:pPr>
-            <w:r>
-              <w:rPr>
-                <w:color w:val="000000" w:themeColor="text1"/>
-                <w:sz w:val="24"/>
-                <w:szCs w:val="24"/>
-                <w:lang w:val="es-CO"/>
-              </w:rPr>
-              <w:t>-</w:t>
-            </w:r>
-            <w:r>
-              <w:rPr>
-                <w:color w:val="000000" w:themeColor="text1"/>
-                <w:sz w:val="24"/>
-                <w:szCs w:val="24"/>
-              </w:rPr>
-              <w:t>La desviación debe detectarse mediante comparación geográfica en tiempo real.</w:t>
+              <w:t>-Debe ser posible activar o desactivar rutas individualmente.</w:t>
             </w:r>
           </w:p>
         </w:tc>
@@ -51877,6 +49940,7 @@
                 <w:sz w:val="24"/>
                 <w:szCs w:val="24"/>
               </w:rPr>
+              <w:lastRenderedPageBreak/>
               <w:t>NO</w:t>
             </w:r>
             <w:r>
@@ -51922,6 +49986,7 @@
                 <w:sz w:val="24"/>
                 <w:szCs w:val="24"/>
               </w:rPr>
+              <w:lastRenderedPageBreak/>
               <w:t>Prioridad</w:t>
             </w:r>
             <w:r>
@@ -51981,6 +50046,7 @@
                 <w:sz w:val="24"/>
                 <w:szCs w:val="24"/>
               </w:rPr>
+              <w:lastRenderedPageBreak/>
               <w:t>MEDIA</w:t>
             </w:r>
           </w:p>
@@ -52015,6 +50081,7 @@
                 <w:sz w:val="24"/>
                 <w:szCs w:val="24"/>
               </w:rPr>
+              <w:lastRenderedPageBreak/>
               <w:t>Descripción:</w:t>
             </w:r>
           </w:p>
@@ -52290,16 +50357,7 @@
                 <w:sz w:val="24"/>
                 <w:szCs w:val="24"/>
               </w:rPr>
-              <w:t xml:space="preserve">técnica, </w:t>
-            </w:r>
-            <w:r>
-              <w:rPr>
-                <w:color w:val="000000" w:themeColor="text1"/>
-                <w:sz w:val="24"/>
-                <w:szCs w:val="24"/>
-              </w:rPr>
-              <w:lastRenderedPageBreak/>
-              <w:t>incluyendo botones grandes, etiquetas claras y navegación simple.</w:t>
+              <w:t>técnica, incluyendo botones grandes, etiquetas claras y navegación simple.</w:t>
             </w:r>
           </w:p>
         </w:tc>
@@ -52332,7 +50390,6 @@
                 <w:sz w:val="24"/>
                 <w:szCs w:val="24"/>
               </w:rPr>
-              <w:lastRenderedPageBreak/>
               <w:t>Criterios</w:t>
             </w:r>
             <w:r>
@@ -54979,11 +53036,53 @@
             <w:r>
               <w:rPr>
                 <w:color w:val="000000" w:themeColor="text1"/>
+                <w:sz w:val="24"/>
+                <w:szCs w:val="24"/>
+              </w:rPr>
+              <w:t>como</w:t>
+            </w:r>
+            <w:r>
+              <w:rPr>
+                <w:color w:val="000000" w:themeColor="text1"/>
+                <w:spacing w:val="3"/>
+                <w:sz w:val="24"/>
+                <w:szCs w:val="24"/>
+              </w:rPr>
+              <w:t xml:space="preserve"> </w:t>
+            </w:r>
+            <w:r>
+              <w:rPr>
+                <w:color w:val="000000" w:themeColor="text1"/>
+                <w:sz w:val="24"/>
+                <w:szCs w:val="24"/>
+              </w:rPr>
+              <w:t>en</w:t>
+            </w:r>
+            <w:r>
+              <w:rPr>
+                <w:color w:val="000000" w:themeColor="text1"/>
+                <w:spacing w:val="-6"/>
+                <w:sz w:val="24"/>
+                <w:szCs w:val="24"/>
+              </w:rPr>
+              <w:t xml:space="preserve"> </w:t>
+            </w:r>
+            <w:r>
+              <w:rPr>
+                <w:color w:val="000000" w:themeColor="text1"/>
+                <w:sz w:val="24"/>
+                <w:szCs w:val="24"/>
+              </w:rPr>
+              <w:t>navegadores</w:t>
+            </w:r>
+            <w:r>
+              <w:rPr>
+                <w:color w:val="000000" w:themeColor="text1"/>
                 <w:spacing w:val="-3"/>
                 <w:sz w:val="24"/>
                 <w:szCs w:val="24"/>
               </w:rPr>
-              <w:t>(destinado al conductor)</w:t>
+              <w:t xml:space="preserve"> </w:t>
             </w:r>
             <w:r>
               <w:rPr>
@@ -54992,80 +53091,12 @@
                 <w:sz w:val="24"/>
                 <w:szCs w:val="24"/>
               </w:rPr>
-              <w:t xml:space="preserve"> </w:t>
-            </w:r>
-            <w:r>
-              <w:rPr>
-                <w:color w:val="000000" w:themeColor="text1"/>
-                <w:sz w:val="24"/>
-                <w:szCs w:val="24"/>
-              </w:rPr>
-              <w:t>como</w:t>
-            </w:r>
-            <w:r>
-              <w:rPr>
-                <w:color w:val="000000" w:themeColor="text1"/>
-                <w:spacing w:val="3"/>
-                <w:sz w:val="24"/>
-                <w:szCs w:val="24"/>
-              </w:rPr>
-              <w:t xml:space="preserve"> </w:t>
-            </w:r>
-            <w:r>
-              <w:rPr>
-                <w:color w:val="000000" w:themeColor="text1"/>
-                <w:sz w:val="24"/>
-                <w:szCs w:val="24"/>
-              </w:rPr>
-              <w:t>en</w:t>
-            </w:r>
-            <w:r>
-              <w:rPr>
-                <w:color w:val="000000" w:themeColor="text1"/>
-                <w:spacing w:val="-6"/>
-                <w:sz w:val="24"/>
-                <w:szCs w:val="24"/>
-              </w:rPr>
-              <w:t xml:space="preserve"> </w:t>
-            </w:r>
-            <w:r>
-              <w:rPr>
-                <w:color w:val="000000" w:themeColor="text1"/>
-                <w:sz w:val="24"/>
-                <w:szCs w:val="24"/>
-              </w:rPr>
-              <w:t>navegadores</w:t>
+              <w:t xml:space="preserve">web </w:t>
             </w:r>
             <w:r>
               <w:rPr>
                 <w:color w:val="000000" w:themeColor="text1"/>
                 <w:spacing w:val="-3"/>
-                <w:sz w:val="24"/>
-                <w:szCs w:val="24"/>
-              </w:rPr>
-              <w:t xml:space="preserve"> </w:t>
-            </w:r>
-            <w:r>
-              <w:rPr>
-                <w:color w:val="000000" w:themeColor="text1"/>
-                <w:spacing w:val="-3"/>
-                <w:sz w:val="24"/>
-                <w:szCs w:val="24"/>
-              </w:rPr>
-              <w:t xml:space="preserve">web </w:t>
-            </w:r>
-            <w:r>
-              <w:rPr>
-                <w:color w:val="000000" w:themeColor="text1"/>
-                <w:spacing w:val="-3"/>
-                <w:sz w:val="24"/>
-                <w:szCs w:val="24"/>
-              </w:rPr>
-              <w:t xml:space="preserve">(destinado al usuario público) </w:t>
-            </w:r>
-            <w:r>
-              <w:rPr>
-                <w:color w:val="000000" w:themeColor="text1"/>
                 <w:sz w:val="24"/>
                 <w:szCs w:val="24"/>
               </w:rPr>
@@ -55441,6 +53472,7 @@
                 <w:sz w:val="24"/>
                 <w:szCs w:val="24"/>
               </w:rPr>
+              <w:lastRenderedPageBreak/>
               <w:t>Tipo:</w:t>
             </w:r>
           </w:p>
@@ -55616,7 +53648,6 @@
                 <w:sz w:val="24"/>
                 <w:szCs w:val="24"/>
               </w:rPr>
-              <w:lastRenderedPageBreak/>
               <w:t>Diseñar</w:t>
             </w:r>
             <w:r>
@@ -55821,7 +53852,6 @@
                 <w:sz w:val="24"/>
                 <w:szCs w:val="24"/>
               </w:rPr>
-              <w:lastRenderedPageBreak/>
               <w:t>Criterios</w:t>
             </w:r>
             <w:r>
@@ -56114,7 +54144,7 @@
                 <w:sz w:val="24"/>
                 <w:szCs w:val="24"/>
               </w:rPr>
-              <w:t>8</w:t>
+              <w:t>9</w:t>
             </w:r>
           </w:p>
         </w:tc>
@@ -56160,23 +54190,7 @@
                 <w:sz w:val="24"/>
                 <w:szCs w:val="24"/>
               </w:rPr>
-              <w:t>Rendimiento en cálculo</w:t>
-            </w:r>
-            <w:r>
-              <w:rPr>
-                <w:color w:val="000000" w:themeColor="text1"/>
-                <w:sz w:val="24"/>
-                <w:szCs w:val="24"/>
-              </w:rPr>
-              <w:t xml:space="preserve"> </w:t>
-            </w:r>
-            <w:r>
-              <w:rPr>
-                <w:color w:val="000000" w:themeColor="text1"/>
-                <w:sz w:val="24"/>
-                <w:szCs w:val="24"/>
-              </w:rPr>
-              <w:t>y rutas óptimas</w:t>
+              <w:t>Alertas en tiempo real</w:t>
             </w:r>
           </w:p>
         </w:tc>
@@ -56383,7 +54397,23 @@
                 <w:sz w:val="24"/>
                 <w:szCs w:val="24"/>
               </w:rPr>
-              <w:t>El sistema debe procesar cálculos de tiempo estimado de llegada y rutas más rápidas sin superar los 3 segundos de respuesta.</w:t>
+              <w:t xml:space="preserve">Las alertas </w:t>
+            </w:r>
+            <w:r>
+              <w:rPr>
+                <w:color w:val="000000" w:themeColor="text1"/>
+                <w:sz w:val="24"/>
+                <w:szCs w:val="24"/>
+              </w:rPr>
+              <w:t xml:space="preserve">de </w:t>
+            </w:r>
+            <w:r>
+              <w:rPr>
+                <w:color w:val="000000" w:themeColor="text1"/>
+                <w:sz w:val="24"/>
+                <w:szCs w:val="24"/>
+              </w:rPr>
+              <w:t>estacionamiento prolongado deben enviarse con latencia mínima.</w:t>
             </w:r>
           </w:p>
         </w:tc>
@@ -56466,31 +54496,44 @@
                 <w:color w:val="000000" w:themeColor="text1"/>
                 <w:sz w:val="24"/>
                 <w:szCs w:val="24"/>
-              </w:rPr>
-            </w:pPr>
-            <w:r>
-              <w:rPr>
-                <w:color w:val="000000" w:themeColor="text1"/>
-                <w:sz w:val="24"/>
-                <w:szCs w:val="24"/>
-              </w:rPr>
-              <w:t xml:space="preserve">El sistema debe mantener rendimiento </w:t>
-            </w:r>
-            <w:r>
-              <w:rPr>
-                <w:color w:val="000000" w:themeColor="text1"/>
-                <w:sz w:val="24"/>
-                <w:szCs w:val="24"/>
-              </w:rPr>
-              <w:t xml:space="preserve">con múltiples </w:t>
-            </w:r>
-            <w:r>
-              <w:rPr>
-                <w:color w:val="000000" w:themeColor="text1"/>
-                <w:sz w:val="24"/>
-                <w:szCs w:val="24"/>
-              </w:rPr>
-              <w:t>solicitudes simultáneas.</w:t>
+                <w:lang w:val="es-CO"/>
+              </w:rPr>
+            </w:pPr>
+            <w:r>
+              <w:rPr>
+                <w:color w:val="000000" w:themeColor="text1"/>
+                <w:sz w:val="24"/>
+                <w:szCs w:val="24"/>
+                <w:lang w:val="es-CO"/>
+              </w:rPr>
+              <w:t>-</w:t>
+            </w:r>
+            <w:r>
+              <w:rPr>
+                <w:color w:val="000000" w:themeColor="text1"/>
+                <w:sz w:val="24"/>
+                <w:szCs w:val="24"/>
+                <w:lang w:val="es-CO"/>
+              </w:rPr>
+              <w:t xml:space="preserve">La alerta debe enviarse en menos de </w:t>
+            </w:r>
+            <w:r>
+              <w:rPr>
+                <w:color w:val="000000" w:themeColor="text1"/>
+                <w:sz w:val="24"/>
+                <w:szCs w:val="24"/>
+                <w:lang w:val="es-CO"/>
+              </w:rPr>
+              <w:t>5</w:t>
+            </w:r>
+            <w:r>
+              <w:rPr>
+                <w:color w:val="000000" w:themeColor="text1"/>
+                <w:sz w:val="24"/>
+                <w:szCs w:val="24"/>
+                <w:lang w:val="es-CO"/>
+              </w:rPr>
+              <w:t xml:space="preserve"> segundos desde el evento detectado.</w:t>
             </w:r>
           </w:p>
         </w:tc>
@@ -56583,20 +54626,11 @@
             <w:r>
               <w:rPr>
                 <w:color w:val="000000" w:themeColor="text1"/>
-                <w:spacing w:val="-5"/>
-                <w:sz w:val="24"/>
-                <w:szCs w:val="24"/>
-              </w:rPr>
-              <w:t>0</w:t>
-            </w:r>
-            <w:r>
-              <w:rPr>
-                <w:color w:val="000000" w:themeColor="text1"/>
-                <w:spacing w:val="-5"/>
-                <w:sz w:val="24"/>
-                <w:szCs w:val="24"/>
-              </w:rPr>
-              <w:t>9</w:t>
+                <w:spacing w:val="-2"/>
+                <w:sz w:val="24"/>
+                <w:szCs w:val="24"/>
+              </w:rPr>
+              <w:t>10</w:t>
             </w:r>
           </w:p>
         </w:tc>
@@ -56642,517 +54676,15 @@
                 <w:sz w:val="24"/>
                 <w:szCs w:val="24"/>
               </w:rPr>
-              <w:t>Alertas en tiempo real</w:t>
-            </w:r>
-          </w:p>
-        </w:tc>
-      </w:tr>
-      <w:tr>
-        <w:trPr>
-          <w:trHeight w:val="20"/>
-        </w:trPr>
-        <w:tc>
-          <w:tcPr>
-            <w:tcW w:w="2247" w:type="pct"/>
-            <w:vAlign w:val="center"/>
-          </w:tcPr>
-          <w:p>
-            <w:pPr>
-              <w:pStyle w:val="TableParagraph"/>
-              <w:rPr>
-                <w:b/>
-                <w:color w:val="000000" w:themeColor="text1"/>
-                <w:sz w:val="24"/>
-                <w:szCs w:val="24"/>
-              </w:rPr>
-            </w:pPr>
-            <w:r>
-              <w:rPr>
-                <w:b/>
-                <w:color w:val="000000" w:themeColor="text1"/>
-                <w:spacing w:val="-2"/>
-                <w:sz w:val="24"/>
-                <w:szCs w:val="24"/>
-              </w:rPr>
-              <w:t>Tipo:</w:t>
-            </w:r>
-          </w:p>
-          <w:p>
-            <w:pPr>
-              <w:pStyle w:val="TableParagraph"/>
-              <w:spacing w:line="265" w:lineRule="exact"/>
-              <w:rPr>
-                <w:color w:val="000000" w:themeColor="text1"/>
-                <w:sz w:val="24"/>
-                <w:szCs w:val="24"/>
-              </w:rPr>
-            </w:pPr>
-            <w:r>
-              <w:rPr>
-                <w:color w:val="000000" w:themeColor="text1"/>
-                <w:sz w:val="24"/>
-                <w:szCs w:val="24"/>
-              </w:rPr>
-              <w:t>NO</w:t>
-            </w:r>
-            <w:r>
-              <w:rPr>
-                <w:color w:val="000000" w:themeColor="text1"/>
-                <w:spacing w:val="1"/>
-                <w:sz w:val="24"/>
-                <w:szCs w:val="24"/>
-              </w:rPr>
-              <w:t xml:space="preserve"> </w:t>
-            </w:r>
-            <w:r>
-              <w:rPr>
-                <w:color w:val="000000" w:themeColor="text1"/>
-                <w:spacing w:val="-2"/>
-                <w:sz w:val="24"/>
-                <w:szCs w:val="24"/>
-              </w:rPr>
-              <w:t>FUNCIONAL</w:t>
-            </w:r>
-          </w:p>
-        </w:tc>
-        <w:tc>
-          <w:tcPr>
-            <w:tcW w:w="2753" w:type="pct"/>
-            <w:gridSpan w:val="2"/>
-            <w:vAlign w:val="center"/>
-          </w:tcPr>
-          <w:p>
-            <w:pPr>
-              <w:pStyle w:val="TableParagraph"/>
-              <w:rPr>
-                <w:b/>
-                <w:color w:val="000000" w:themeColor="text1"/>
-                <w:sz w:val="24"/>
-                <w:szCs w:val="24"/>
-              </w:rPr>
-            </w:pPr>
-            <w:r>
-              <w:rPr>
-                <w:b/>
-                <w:color w:val="000000" w:themeColor="text1"/>
-                <w:sz w:val="24"/>
-                <w:szCs w:val="24"/>
-              </w:rPr>
-              <w:t>Prioridad</w:t>
-            </w:r>
-            <w:r>
-              <w:rPr>
-                <w:b/>
-                <w:color w:val="000000" w:themeColor="text1"/>
-                <w:spacing w:val="1"/>
-                <w:sz w:val="24"/>
-                <w:szCs w:val="24"/>
-              </w:rPr>
-              <w:t xml:space="preserve"> </w:t>
-            </w:r>
-            <w:r>
-              <w:rPr>
-                <w:b/>
-                <w:color w:val="000000" w:themeColor="text1"/>
-                <w:sz w:val="24"/>
-                <w:szCs w:val="24"/>
-              </w:rPr>
-              <w:t>de</w:t>
-            </w:r>
-            <w:r>
-              <w:rPr>
-                <w:b/>
-                <w:color w:val="000000" w:themeColor="text1"/>
-                <w:spacing w:val="-6"/>
-                <w:sz w:val="24"/>
-                <w:szCs w:val="24"/>
-              </w:rPr>
-              <w:t xml:space="preserve"> </w:t>
-            </w:r>
-            <w:r>
-              <w:rPr>
-                <w:b/>
-                <w:color w:val="000000" w:themeColor="text1"/>
-                <w:spacing w:val="-2"/>
-                <w:sz w:val="24"/>
-                <w:szCs w:val="24"/>
-              </w:rPr>
-              <w:t>desarrollo:</w:t>
-            </w:r>
-          </w:p>
-          <w:p>
-            <w:pPr>
-              <w:pStyle w:val="TableParagraph"/>
-              <w:spacing w:line="265" w:lineRule="exact"/>
-              <w:rPr>
-                <w:color w:val="000000" w:themeColor="text1"/>
-                <w:sz w:val="24"/>
-                <w:szCs w:val="24"/>
-              </w:rPr>
-            </w:pPr>
-            <w:r>
-              <w:rPr>
-                <w:color w:val="000000" w:themeColor="text1"/>
-                <w:spacing w:val="-4"/>
-                <w:sz w:val="24"/>
-                <w:szCs w:val="24"/>
-              </w:rPr>
-              <w:t>Alta</w:t>
-            </w:r>
-          </w:p>
-        </w:tc>
-      </w:tr>
-      <w:tr>
-        <w:trPr>
-          <w:trHeight w:val="20"/>
-        </w:trPr>
-        <w:tc>
-          <w:tcPr>
-            <w:tcW w:w="5000" w:type="pct"/>
-            <w:gridSpan w:val="3"/>
-            <w:vAlign w:val="center"/>
-          </w:tcPr>
-          <w:p>
-            <w:pPr>
-              <w:pStyle w:val="TableParagraph"/>
-              <w:rPr>
-                <w:b/>
-                <w:color w:val="000000" w:themeColor="text1"/>
-                <w:sz w:val="24"/>
-                <w:szCs w:val="24"/>
-              </w:rPr>
-            </w:pPr>
-            <w:r>
-              <w:rPr>
-                <w:b/>
-                <w:color w:val="000000" w:themeColor="text1"/>
-                <w:spacing w:val="-2"/>
-                <w:sz w:val="24"/>
-                <w:szCs w:val="24"/>
-              </w:rPr>
-              <w:t>Descripción:</w:t>
-            </w:r>
-          </w:p>
-          <w:p>
-            <w:pPr>
-              <w:pStyle w:val="TableParagraph"/>
-              <w:spacing w:line="265" w:lineRule="exact"/>
-              <w:rPr>
-                <w:color w:val="000000" w:themeColor="text1"/>
-                <w:sz w:val="24"/>
-                <w:szCs w:val="24"/>
-              </w:rPr>
-            </w:pPr>
-            <w:r>
-              <w:rPr>
-                <w:color w:val="000000" w:themeColor="text1"/>
-                <w:sz w:val="24"/>
-                <w:szCs w:val="24"/>
-              </w:rPr>
-              <w:t>Las alertas como desviación de ruta o estacionamiento prolongado deben enviarse con latencia mínima.</w:t>
-            </w:r>
-          </w:p>
-        </w:tc>
-      </w:tr>
-      <w:tr>
-        <w:trPr>
-          <w:trHeight w:val="20"/>
-        </w:trPr>
-        <w:tc>
-          <w:tcPr>
-            <w:tcW w:w="5000" w:type="pct"/>
-            <w:gridSpan w:val="3"/>
-            <w:vAlign w:val="center"/>
-          </w:tcPr>
-          <w:p>
-            <w:pPr>
-              <w:pStyle w:val="TableParagraph"/>
-              <w:spacing w:before="1" w:line="268" w:lineRule="exact"/>
-              <w:rPr>
-                <w:b/>
-                <w:color w:val="000000" w:themeColor="text1"/>
-                <w:sz w:val="24"/>
-                <w:szCs w:val="24"/>
-              </w:rPr>
-            </w:pPr>
-            <w:r>
-              <w:rPr>
-                <w:b/>
-                <w:color w:val="000000" w:themeColor="text1"/>
-                <w:sz w:val="24"/>
-                <w:szCs w:val="24"/>
-              </w:rPr>
-              <w:t>Criterios</w:t>
-            </w:r>
-            <w:r>
-              <w:rPr>
-                <w:b/>
-                <w:color w:val="000000" w:themeColor="text1"/>
-                <w:spacing w:val="-6"/>
-                <w:sz w:val="24"/>
-                <w:szCs w:val="24"/>
-              </w:rPr>
-              <w:t xml:space="preserve"> </w:t>
-            </w:r>
-            <w:r>
-              <w:rPr>
-                <w:b/>
-                <w:color w:val="000000" w:themeColor="text1"/>
-                <w:sz w:val="24"/>
-                <w:szCs w:val="24"/>
-              </w:rPr>
-              <w:t>de</w:t>
-            </w:r>
-            <w:r>
-              <w:rPr>
-                <w:b/>
-                <w:color w:val="000000" w:themeColor="text1"/>
-                <w:spacing w:val="-1"/>
-                <w:sz w:val="24"/>
-                <w:szCs w:val="24"/>
-              </w:rPr>
-              <w:t xml:space="preserve"> </w:t>
-            </w:r>
-            <w:r>
-              <w:rPr>
-                <w:b/>
-                <w:color w:val="000000" w:themeColor="text1"/>
-                <w:spacing w:val="-2"/>
-                <w:sz w:val="24"/>
-                <w:szCs w:val="24"/>
-              </w:rPr>
-              <w:t>aceptación:</w:t>
-            </w:r>
-          </w:p>
-          <w:p>
-            <w:pPr>
-              <w:pStyle w:val="TableParagraph"/>
-              <w:spacing w:line="263" w:lineRule="exact"/>
-              <w:rPr>
-                <w:color w:val="000000" w:themeColor="text1"/>
-                <w:sz w:val="24"/>
-                <w:szCs w:val="24"/>
-                <w:lang w:val="es-CO"/>
-              </w:rPr>
-            </w:pPr>
-            <w:r>
-              <w:rPr>
-                <w:color w:val="000000" w:themeColor="text1"/>
-                <w:sz w:val="24"/>
-                <w:szCs w:val="24"/>
-                <w:lang w:val="es-CO"/>
-              </w:rPr>
-              <w:t>-</w:t>
-            </w:r>
-            <w:r>
-              <w:rPr>
-                <w:color w:val="000000" w:themeColor="text1"/>
-                <w:sz w:val="24"/>
-                <w:szCs w:val="24"/>
-                <w:lang w:val="es-CO"/>
-              </w:rPr>
-              <w:t>La alerta debe enviarse en menos de 2 segundos desde el evento detectado.</w:t>
-            </w:r>
-          </w:p>
-          <w:p>
-            <w:pPr>
-              <w:pStyle w:val="TableParagraph"/>
-              <w:spacing w:line="263" w:lineRule="exact"/>
-              <w:ind w:left="0"/>
-              <w:rPr>
-                <w:color w:val="000000" w:themeColor="text1"/>
-                <w:sz w:val="24"/>
-                <w:szCs w:val="24"/>
-                <w:lang w:val="es-CO"/>
-              </w:rPr>
-            </w:pPr>
-            <w:r>
-              <w:rPr>
-                <w:color w:val="000000" w:themeColor="text1"/>
-                <w:sz w:val="24"/>
-                <w:szCs w:val="24"/>
-                <w:lang w:val="es-CO"/>
-              </w:rPr>
-              <w:t xml:space="preserve"> -</w:t>
-            </w:r>
-            <w:r>
-              <w:rPr>
-                <w:color w:val="000000" w:themeColor="text1"/>
-                <w:sz w:val="24"/>
-                <w:szCs w:val="24"/>
-                <w:lang w:val="es-CO"/>
-              </w:rPr>
-              <w:t>La pérdida de señal debe generar advertencia.</w:t>
-            </w:r>
-          </w:p>
-          <w:p>
-            <w:pPr>
-              <w:pStyle w:val="TableParagraph"/>
-              <w:spacing w:line="263" w:lineRule="exact"/>
-              <w:rPr>
-                <w:color w:val="000000" w:themeColor="text1"/>
-                <w:sz w:val="24"/>
-                <w:szCs w:val="24"/>
-              </w:rPr>
-            </w:pPr>
-          </w:p>
-        </w:tc>
-      </w:tr>
-    </w:tbl>
-    <w:p>
-      <w:pPr>
-        <w:rPr>
-          <w:color w:val="000000" w:themeColor="text1"/>
-          <w:sz w:val="24"/>
-          <w:szCs w:val="24"/>
-        </w:rPr>
-      </w:pPr>
-    </w:p>
-    <w:tbl>
-      <w:tblPr>
-        <w:tblStyle w:val="TableNormal"/>
-        <w:tblW w:w="5000" w:type="pct"/>
-        <w:tblBorders>
-          <w:top w:val="single" w:sz="4" w:space="0" w:color="000000"/>
-          <w:left w:val="single" w:sz="4" w:space="0" w:color="000000"/>
-          <w:bottom w:val="single" w:sz="4" w:space="0" w:color="000000"/>
-          <w:right w:val="single" w:sz="4" w:space="0" w:color="000000"/>
-          <w:insideH w:val="single" w:sz="4" w:space="0" w:color="000000"/>
-          <w:insideV w:val="single" w:sz="4" w:space="0" w:color="000000"/>
-        </w:tblBorders>
-        <w:tblCellMar>
-          <w:top w:w="28" w:type="dxa"/>
-          <w:left w:w="28" w:type="dxa"/>
-          <w:bottom w:w="28" w:type="dxa"/>
-          <w:right w:w="28" w:type="dxa"/>
-        </w:tblCellMar>
-        <w:tblLook w:val="01E0" w:firstRow="1" w:lastRow="1" w:firstColumn="1" w:lastColumn="1" w:noHBand="0" w:noVBand="0"/>
-      </w:tblPr>
-      <w:tblGrid>
-        <w:gridCol w:w="4232"/>
-        <w:gridCol w:w="1512"/>
-        <w:gridCol w:w="3672"/>
-      </w:tblGrid>
-      <w:tr>
-        <w:trPr>
-          <w:trHeight w:val="20"/>
-        </w:trPr>
-        <w:tc>
-          <w:tcPr>
-            <w:tcW w:w="3050" w:type="pct"/>
-            <w:gridSpan w:val="2"/>
-            <w:vAlign w:val="center"/>
-          </w:tcPr>
-          <w:p>
-            <w:pPr>
-              <w:pStyle w:val="TableParagraph"/>
-              <w:rPr>
-                <w:b/>
-                <w:color w:val="000000" w:themeColor="text1"/>
-                <w:sz w:val="24"/>
-                <w:szCs w:val="24"/>
-              </w:rPr>
-            </w:pPr>
-            <w:r>
-              <w:rPr>
-                <w:b/>
-                <w:color w:val="000000" w:themeColor="text1"/>
-                <w:spacing w:val="-2"/>
-                <w:sz w:val="24"/>
-                <w:szCs w:val="24"/>
-              </w:rPr>
-              <w:t>Identificador:</w:t>
-            </w:r>
-          </w:p>
-          <w:p>
-            <w:pPr>
-              <w:pStyle w:val="TableParagraph"/>
-              <w:spacing w:line="265" w:lineRule="exact"/>
-              <w:rPr>
-                <w:color w:val="000000" w:themeColor="text1"/>
-                <w:sz w:val="24"/>
-                <w:szCs w:val="24"/>
-              </w:rPr>
-            </w:pPr>
-            <w:r>
-              <w:rPr>
-                <w:color w:val="000000" w:themeColor="text1"/>
-                <w:spacing w:val="-2"/>
-                <w:sz w:val="24"/>
-                <w:szCs w:val="24"/>
-              </w:rPr>
-              <w:t>RNF-</w:t>
-            </w:r>
-            <w:r>
-              <w:rPr>
-                <w:color w:val="000000" w:themeColor="text1"/>
-                <w:spacing w:val="-2"/>
-                <w:sz w:val="24"/>
-                <w:szCs w:val="24"/>
-              </w:rPr>
-              <w:t>10</w:t>
-            </w:r>
-          </w:p>
-        </w:tc>
-        <w:tc>
-          <w:tcPr>
-            <w:tcW w:w="1950" w:type="pct"/>
-            <w:vAlign w:val="center"/>
-          </w:tcPr>
-          <w:p>
-            <w:pPr>
-              <w:pStyle w:val="TableParagraph"/>
-              <w:rPr>
-                <w:b/>
-                <w:color w:val="000000" w:themeColor="text1"/>
-                <w:sz w:val="24"/>
-                <w:szCs w:val="24"/>
-              </w:rPr>
-            </w:pPr>
-            <w:r>
-              <w:rPr>
-                <w:b/>
-                <w:color w:val="000000" w:themeColor="text1"/>
-                <w:spacing w:val="-2"/>
-                <w:sz w:val="24"/>
-                <w:szCs w:val="24"/>
-              </w:rPr>
-              <w:t>Nombre:</w:t>
-            </w:r>
-          </w:p>
-          <w:p>
-            <w:pPr>
-              <w:pStyle w:val="TableParagraph"/>
-              <w:spacing w:line="265" w:lineRule="exact"/>
-              <w:rPr>
-                <w:color w:val="000000" w:themeColor="text1"/>
-                <w:sz w:val="24"/>
-                <w:szCs w:val="24"/>
-              </w:rPr>
-            </w:pPr>
-            <w:r>
-              <w:rPr>
-                <w:color w:val="000000" w:themeColor="text1"/>
-                <w:sz w:val="24"/>
-                <w:szCs w:val="24"/>
-              </w:rPr>
-              <w:t>Consistencia visual multi</w:t>
-            </w:r>
-            <w:r>
-              <w:rPr>
-                <w:color w:val="000000" w:themeColor="text1"/>
-                <w:sz w:val="24"/>
-                <w:szCs w:val="24"/>
-              </w:rPr>
-              <w:t>-</w:t>
-            </w:r>
-            <w:r>
-              <w:rPr>
-                <w:color w:val="000000" w:themeColor="text1"/>
-                <w:sz w:val="24"/>
-                <w:szCs w:val="24"/>
-              </w:rPr>
-              <w:t>tema</w:t>
+              <w:t>Consistencia visual</w:t>
+            </w:r>
+            <w:r>
+              <w:rPr>
+                <w:color w:val="000000" w:themeColor="text1"/>
+                <w:sz w:val="24"/>
+                <w:szCs w:val="24"/>
+              </w:rPr>
+              <w:t xml:space="preserve"> de cambio de temas</w:t>
             </w:r>
           </w:p>
         </w:tc>
@@ -61280,10 +58812,6 @@
 </file>
 
 <file path=customXml/item1.xml><?xml version="1.0" encoding="utf-8"?>
-<b:Sources xmlns:b="http://schemas.openxmlformats.org/officeDocument/2006/bibliography" xmlns="http://schemas.openxmlformats.org/officeDocument/2006/bibliography" SelectedStyle="\IEEE2006OfficeOnline.xsl" StyleName="IEEE" Version="2006"/>
-</file>
-
-<file path=customXml/item2.xml><?xml version="1.0" encoding="utf-8"?>
 <ct:contentTypeSchema xmlns:ct="http://schemas.microsoft.com/office/2006/metadata/contentType" xmlns:ma="http://schemas.microsoft.com/office/2006/metadata/properties/metaAttributes" ct:_="" ma:_="" ma:contentTypeName="Document" ma:contentTypeID="0x010100264712C20C6A1844978AB0DC1C355E94" ma:contentTypeVersion="13" ma:contentTypeDescription="Create a new document." ma:contentTypeScope="" ma:versionID="50c07be3753f4140d5ecf9008979d1e0">
   <xsd:schema xmlns:xsd="http://www.w3.org/2001/XMLSchema" xmlns:xs="http://www.w3.org/2001/XMLSchema" xmlns:p="http://schemas.microsoft.com/office/2006/metadata/properties" xmlns:ns2="7952b4f4-1049-4a3f-aa79-adff50169ad2" xmlns:ns3="84c616fa-8832-4d27-9132-6fda4bbeb70a" targetNamespace="http://schemas.microsoft.com/office/2006/metadata/properties" ma:root="true" ma:fieldsID="e35264bee066acc6e07fb571f8860a6f" ns2:_="" ns3:_="">
     <xsd:import namespace="7952b4f4-1049-4a3f-aa79-adff50169ad2"/>
@@ -61490,16 +59018,11 @@
 </ct:contentTypeSchema>
 </file>
 
-<file path=customXml/item3.xml><?xml version="1.0" encoding="utf-8"?>
-<?mso-contentType ?>
-<FormTemplates xmlns="http://schemas.microsoft.com/sharepoint/v3/contenttype/forms">
-  <Display>DocumentLibraryForm</Display>
-  <Edit>DocumentLibraryForm</Edit>
-  <New>DocumentLibraryForm</New>
-</FormTemplates>
+<file path=customXml/item2.xml><?xml version="1.0" encoding="utf-8"?>
+<b:Sources xmlns:b="http://schemas.openxmlformats.org/officeDocument/2006/bibliography" xmlns="http://schemas.openxmlformats.org/officeDocument/2006/bibliography" SelectedStyle="\IEEE2006OfficeOnline.xsl" StyleName="IEEE" Version="2006"/>
 </file>
 
-<file path=customXml/item4.xml><?xml version="1.0" encoding="utf-8"?>
+<file path=customXml/item3.xml><?xml version="1.0" encoding="utf-8"?>
 <p:properties xmlns:p="http://schemas.microsoft.com/office/2006/metadata/properties" xmlns:xsi="http://www.w3.org/2001/XMLSchema-instance" xmlns:pc="http://schemas.microsoft.com/office/infopath/2007/PartnerControls">
   <documentManagement>
     <fecha xmlns="7952b4f4-1049-4a3f-aa79-adff50169ad2">2025-09-17T07:00:00+00:00</fecha>
@@ -61511,15 +59034,16 @@
 </p:properties>
 </file>
 
-<file path=customXml/itemProps1.xml><?xml version="1.0" encoding="utf-8"?>
-<ds:datastoreItem xmlns:ds="http://schemas.openxmlformats.org/officeDocument/2006/customXml" ds:itemID="{A32800F2-B42D-4FDF-82EE-FE3440A8EC6B}">
-  <ds:schemaRefs>
-    <ds:schemaRef ds:uri="http://schemas.openxmlformats.org/officeDocument/2006/bibliography"/>
-  </ds:schemaRefs>
-</ds:datastoreItem>
+<file path=customXml/item4.xml><?xml version="1.0" encoding="utf-8"?>
+<?mso-contentType ?>
+<FormTemplates xmlns="http://schemas.microsoft.com/sharepoint/v3/contenttype/forms">
+  <Display>DocumentLibraryForm</Display>
+  <Edit>DocumentLibraryForm</Edit>
+  <New>DocumentLibraryForm</New>
+</FormTemplates>
 </file>
 
-<file path=customXml/itemProps2.xml><?xml version="1.0" encoding="utf-8"?>
+<file path=customXml/itemProps1.xml><?xml version="1.0" encoding="utf-8"?>
 <ds:datastoreItem xmlns:ds="http://schemas.openxmlformats.org/officeDocument/2006/customXml" ds:itemID="{DD91FC4F-924B-4860-AC97-03C29B549A98}">
   <ds:schemaRefs>
     <ds:schemaRef ds:uri="http://schemas.microsoft.com/office/2006/metadata/contentType"/>
@@ -61538,15 +59062,15 @@
 </ds:datastoreItem>
 </file>
 
-<file path=customXml/itemProps3.xml><?xml version="1.0" encoding="utf-8"?>
-<ds:datastoreItem xmlns:ds="http://schemas.openxmlformats.org/officeDocument/2006/customXml" ds:itemID="{3820153E-E9C7-42D7-9D7F-1E02FC36E0BE}">
+<file path=customXml/itemProps2.xml><?xml version="1.0" encoding="utf-8"?>
+<ds:datastoreItem xmlns:ds="http://schemas.openxmlformats.org/officeDocument/2006/customXml" ds:itemID="{A32800F2-B42D-4FDF-82EE-FE3440A8EC6B}">
   <ds:schemaRefs>
-    <ds:schemaRef ds:uri="http://schemas.microsoft.com/sharepoint/v3/contenttype/forms"/>
+    <ds:schemaRef ds:uri="http://schemas.openxmlformats.org/officeDocument/2006/bibliography"/>
   </ds:schemaRefs>
 </ds:datastoreItem>
 </file>
 
-<file path=customXml/itemProps4.xml><?xml version="1.0" encoding="utf-8"?>
+<file path=customXml/itemProps3.xml><?xml version="1.0" encoding="utf-8"?>
 <ds:datastoreItem xmlns:ds="http://schemas.openxmlformats.org/officeDocument/2006/customXml" ds:itemID="{32F6EB34-539C-4D2B-A9B4-EADCCAC9F1EC}">
   <ds:schemaRefs>
     <ds:schemaRef ds:uri="http://schemas.microsoft.com/office/2006/metadata/properties"/>
@@ -61555,4 +59079,12 @@
     <ds:schemaRef ds:uri="84c616fa-8832-4d27-9132-6fda4bbeb70a"/>
   </ds:schemaRefs>
 </ds:datastoreItem>
+</file>
+
+<file path=customXml/itemProps4.xml><?xml version="1.0" encoding="utf-8"?>
+<ds:datastoreItem xmlns:ds="http://schemas.openxmlformats.org/officeDocument/2006/customXml" ds:itemID="{3820153E-E9C7-42D7-9D7F-1E02FC36E0BE}">
+  <ds:schemaRefs>
+    <ds:schemaRef ds:uri="http://schemas.microsoft.com/sharepoint/v3/contenttype/forms"/>
+  </ds:schemaRefs>
+</ds:datastoreItem>
 </file>
</xml_diff>